<commit_message>
Wrote Intro and Acknwl for SAGE draft
</commit_message>
<xml_diff>
--- a/Assignments/Semester2/BluSh3ll-SMDC-20-DRAFT.docx
+++ b/Assignments/Semester2/BluSh3ll-SMDC-20-DRAFT.docx
@@ -531,23 +531,7 @@
         <w:t xml:space="preserve"> </w:t>
       </w:r>
       <w:r>
-        <w:t xml:space="preserve">Our project fulfills a request to produce a software toolkit that allows for remote code execution completely in RAM and file transfer via a service running on a remote host. The goal of our stakeholder, Lockheed Martin Corp. (LM), is for our research to identify a unique way to accomplish this task. The following requirements were provided by LM: (1) the toolkit must be comprised of two separate executables – a “packer” and a “loader”; (2) the “packer” runs locally on Linux, compresses, then encrypts with AES via a user-provided password before sending data to remote hosts; (3) the “loader” runs on a Windows remote host as a service, receives incoming packed data, decrypts/decompresses, and executes any PE files entirely in RAM (i.e. without touching disk). Other loader operating systems were desired. We delivered. A four-part concept of operations was established: (1) a user selects a data block (e.g. executable file) and sends it to the packer where it is packed, (2) the now-packed data is sent over the internet to the remote host, (3) the remote host receives the packed data with the running loader service, (4) the loader decrypts the data block and will either run it in RAM or make it available on the Disk. Specifically, a CLI was built for the packer for user interaction, and a heartbeat process for the loader was designed in order to communicate uptime and availability of remote hosts to the user. Our toolkit, written in C++, implements the desired objectives of our stakeholder. We utilized </w:t>
-      </w:r>
-      <w:proofErr w:type="spellStart"/>
-      <w:r>
-        <w:t>Libressl</w:t>
-      </w:r>
-      <w:proofErr w:type="spellEnd"/>
-      <w:r>
-        <w:t xml:space="preserve">, filesystem, </w:t>
-      </w:r>
-      <w:proofErr w:type="spellStart"/>
-      <w:r>
-        <w:t>miniz</w:t>
-      </w:r>
-      <w:proofErr w:type="spellEnd"/>
-      <w:r>
-        <w:t>, etc. libraries to accomplish the objectives. Finally, quality assurance was established through integration and unit tests of the toolkit. The software was then handed over to LM for confirmation and testing in their environment. Alterations were made as requested and the final product was shipped. This paper provides an in-depth analysis of our product and our research into similar products and methodologies to our solution.</w:t>
+        <w:t>Our project fulfills a request to produce a software toolkit that allows for remote code execution completely in RAM and file transfer via a service running on a remote host. The goal of our stakeholder, Lockheed Martin Corp. (LM), is for our research to identify a unique way to accomplish this task. The following requirements were provided by LM: (1) the toolkit must be comprised of two separate executables – a “packer” and a “loader”; (2) the “packer” runs locally on Linux, compresses, then encrypts with AES via a user-provided password before sending data to remote hosts; (3) the “loader” runs on a Windows remote host as a service, receives incoming packed data, decrypts/decompresses, and executes any PE files entirely in RAM (i.e. without touching disk). Other loader operating systems were desired. We delivered. A four-part concept of operations was established: (1) a user selects a data block (e.g. executable file) and sends it to the packer where it is packed, (2) the now-packed data is sent over the internet to the remote host, (3) the remote host receives the packed data with the running loader service, (4) the loader decrypts the data block and will either run it in RAM or make it available on the Disk. Specifically, a CLI was built for the packer for user interaction, and a heartbeat process for the loader was designed in order to communicate uptime and availability of remote hosts to the user. Our toolkit, written in C++, implements the desired objectives of our stakeholder. We utilized Libressl, filesystem, miniz, etc. libraries to accomplish the objectives. Finally, quality assurance was established through integration and unit tests of the toolkit. The software was then handed over to LM for confirmation and testing in their environment. Alterations were made as requested and the final product was shipped. This paper provides an in-depth analysis of our product and our research into similar products and methodologies to our solution.</w:t>
       </w:r>
     </w:p>
     <w:p>
@@ -575,59 +559,211 @@
     <w:p>
       <w:pPr>
         <w:pStyle w:val="BodyText"/>
-      </w:pPr>
-      <w:r>
-        <w:t xml:space="preserve">This template, </w:t>
-      </w:r>
-      <w:r>
-        <w:t>modified</w:t>
-      </w:r>
-      <w:r>
-        <w:t xml:space="preserve"> in MS Word 200</w:t>
-      </w:r>
-      <w:r>
-        <w:rPr>
-          <w:lang w:val="en-US"/>
-        </w:rPr>
-        <w:t>7</w:t>
-      </w:r>
-      <w:r>
-        <w:t xml:space="preserve"> and saved as </w:t>
-      </w:r>
-      <w:r>
-        <w:rPr>
-          <w:lang w:val="en-US"/>
-        </w:rPr>
-        <w:t xml:space="preserve">a </w:t>
-      </w:r>
-      <w:r>
-        <w:t>“Word 97-200</w:t>
-      </w:r>
-      <w:r>
-        <w:t>3</w:t>
-      </w:r>
-      <w:r>
-        <w:t xml:space="preserve"> </w:t>
-      </w:r>
-      <w:r>
-        <w:rPr>
-          <w:lang w:val="en-US"/>
-        </w:rPr>
-        <w:t>Document</w:t>
-      </w:r>
-      <w:r>
-        <w:t xml:space="preserve">” for the PC, provides authors with most of the formatting specifications needed for preparing electronic versions of their papers. All standard paper components have been specified for three reasons: (1) ease of use when formatting individual papers, (2) automatic compliance to electronic requirements that facilitate the concurrent or later production of electronic products, and (3) conformity of style throughout a conference proceedings. Margins, column widths, line spacing, and type styles are built-in; examples of the type styles are provided throughout this document and are identified in italic type, within parentheses, following the example. Some components, such as multi-leveled equations, graphics, and tables are not prescribed, although the various table text styles are provided. </w:t>
-      </w:r>
-      <w:r>
-        <w:t>The formatter will need to create these components, incorporating the applicable criteria that follow.</w:t>
-      </w:r>
+        <w:rPr>
+          <w:lang w:val="en-US"/>
+        </w:rPr>
+      </w:pPr>
+      <w:r>
+        <w:rPr>
+          <w:lang w:val="en-US"/>
+        </w:rPr>
+        <w:t xml:space="preserve">There is no best way to </w:t>
+      </w:r>
+      <w:r>
+        <w:rPr>
+          <w:lang w:val="en-US"/>
+        </w:rPr>
+        <w:t>subvertly and securely</w:t>
+      </w:r>
+      <w:r>
+        <w:rPr>
+          <w:lang w:val="en-US"/>
+        </w:rPr>
+        <w:t xml:space="preserve"> deliver </w:t>
+      </w:r>
+      <w:r>
+        <w:rPr>
+          <w:lang w:val="en-US"/>
+        </w:rPr>
+        <w:t>a binary file</w:t>
+      </w:r>
+      <w:r>
+        <w:rPr>
+          <w:lang w:val="en-US"/>
+        </w:rPr>
+        <w:t xml:space="preserve"> to a remote computer system</w:t>
+      </w:r>
+      <w:r>
+        <w:rPr>
+          <w:lang w:val="en-US"/>
+        </w:rPr>
+        <w:t xml:space="preserve"> and have </w:t>
+      </w:r>
+      <w:r>
+        <w:rPr>
+          <w:lang w:val="en-US"/>
+        </w:rPr>
+        <w:t xml:space="preserve">it </w:t>
+      </w:r>
+      <w:r>
+        <w:rPr>
+          <w:lang w:val="en-US"/>
+        </w:rPr>
+        <w:t>execute</w:t>
+      </w:r>
+      <w:r>
+        <w:rPr>
+          <w:lang w:val="en-US"/>
+        </w:rPr>
+        <w:t xml:space="preserve"> without ever </w:t>
+      </w:r>
+      <w:r>
+        <w:rPr>
+          <w:lang w:val="en-US"/>
+        </w:rPr>
+        <w:t>existing on the hard disk.</w:t>
+      </w:r>
+      <w:r>
+        <w:rPr>
+          <w:lang w:val="en-US"/>
+        </w:rPr>
+        <w:t xml:space="preserve">  Many ways </w:t>
+      </w:r>
+      <w:r>
+        <w:rPr>
+          <w:lang w:val="en-US"/>
+        </w:rPr>
+        <w:t xml:space="preserve">will </w:t>
+      </w:r>
+      <w:r>
+        <w:rPr>
+          <w:lang w:val="en-US"/>
+        </w:rPr>
+        <w:t xml:space="preserve">work </w:t>
+      </w:r>
+      <w:r>
+        <w:rPr>
+          <w:lang w:val="en-US"/>
+        </w:rPr>
+        <w:t xml:space="preserve">- </w:t>
+      </w:r>
+      <w:r>
+        <w:rPr>
+          <w:lang w:val="en-US"/>
+        </w:rPr>
+        <w:t xml:space="preserve">conditionally.  </w:t>
+      </w:r>
+      <w:r>
+        <w:rPr>
+          <w:lang w:val="en-US"/>
+        </w:rPr>
+        <w:t xml:space="preserve">Code that is functional for one operating system (OS) may not work </w:t>
+      </w:r>
+      <w:r>
+        <w:rPr>
+          <w:lang w:val="en-US"/>
+        </w:rPr>
+        <w:t xml:space="preserve">on a different OS.  Personal </w:t>
+      </w:r>
+      <w:r>
+        <w:rPr>
+          <w:lang w:val="en-US"/>
+        </w:rPr>
+        <w:t xml:space="preserve">security products (PSPs) may catch one method of </w:t>
+      </w:r>
+      <w:r>
+        <w:rPr>
+          <w:lang w:val="en-US"/>
+        </w:rPr>
+        <w:t xml:space="preserve">code execution, but not others.  These factors depend on the security and configuration of the target remote host (RH).  Networking factors play a role, too.  </w:t>
+      </w:r>
+      <w:r>
+        <w:rPr>
+          <w:lang w:val="en-US"/>
+        </w:rPr>
+        <w:t>Firewall restrictions, IDS/IPS, and network segmentation</w:t>
+      </w:r>
+      <w:r>
+        <w:rPr>
+          <w:lang w:val="en-US"/>
+        </w:rPr>
+        <w:t xml:space="preserve"> to name a few.  The method for subvert and secure network delivery </w:t>
+      </w:r>
+      <w:r>
+        <w:rPr>
+          <w:lang w:val="en-US"/>
+        </w:rPr>
+        <w:t>must also be chosen wisely, and is target-specific.</w:t>
+      </w:r>
+      <w:r>
+        <w:rPr>
+          <w:lang w:val="en-US"/>
+        </w:rPr>
+        <w:t xml:space="preserve">  Our stakeholder, Lockheed Martin, asked us to tackle this research question and deliver a </w:t>
+      </w:r>
+      <w:r>
+        <w:rPr>
+          <w:lang w:val="en-US"/>
+        </w:rPr>
+        <w:t>two-part software product with specific conditions.</w:t>
+      </w:r>
+      <w:r>
+        <w:rPr>
+          <w:lang w:val="en-US"/>
+        </w:rPr>
+        <w:t xml:space="preserve">  The below paper explores </w:t>
+      </w:r>
+      <w:r>
+        <w:rPr>
+          <w:lang w:val="en-US"/>
+        </w:rPr>
+        <w:t>the various methods for</w:t>
+      </w:r>
+      <w:r>
+        <w:rPr>
+          <w:lang w:val="en-US"/>
+        </w:rPr>
+        <w:t xml:space="preserve"> (1) subvert and secure network delivery of a payload</w:t>
+      </w:r>
+      <w:r>
+        <w:rPr>
+          <w:lang w:val="en-US"/>
+        </w:rPr>
+        <w:t xml:space="preserve"> and (2) remote code </w:t>
+      </w:r>
+      <w:r>
+        <w:rPr>
+          <w:lang w:val="en-US"/>
+        </w:rPr>
+        <w:t xml:space="preserve">execution completely in memory; and </w:t>
+      </w:r>
+      <w:r>
+        <w:rPr>
+          <w:lang w:val="en-US"/>
+        </w:rPr>
+        <w:t xml:space="preserve">a description of our </w:t>
+      </w:r>
+      <w:r>
+        <w:rPr>
+          <w:lang w:val="en-US"/>
+        </w:rPr>
+        <w:t>product and how it achieves this task.</w:t>
+      </w:r>
+    </w:p>
+    <w:p>
+      <w:pPr>
+        <w:pStyle w:val="BodyText"/>
+        <w:rPr>
+          <w:lang w:val="en-US"/>
+        </w:rPr>
+      </w:pPr>
     </w:p>
     <w:p>
       <w:pPr>
         <w:pStyle w:val="Heading1"/>
       </w:pPr>
       <w:r>
-        <w:t>Ease of Use</w:t>
+        <w:t>Remote Code Delivery</w:t>
       </w:r>
     </w:p>
     <w:p>
@@ -635,54 +771,21 @@
         <w:pStyle w:val="Heading2"/>
       </w:pPr>
       <w:r>
-        <w:t xml:space="preserve">Selecting a </w:t>
-      </w:r>
-      <w:r>
-        <w:t>Template</w:t>
-      </w:r>
-      <w:r>
-        <w:t xml:space="preserve"> (Heading 2)</w:t>
+        <w:t>This is how subsections are done</w:t>
       </w:r>
     </w:p>
     <w:p>
       <w:pPr>
         <w:pStyle w:val="BodyText"/>
-      </w:pPr>
-      <w:r>
-        <w:t xml:space="preserve">First, confirm that you have the correct template for your paper size. This template has been tailored for output on the </w:t>
-      </w:r>
-      <w:r>
-        <w:rPr>
-          <w:lang w:val="en-US"/>
-        </w:rPr>
-        <w:t>A4</w:t>
-      </w:r>
-      <w:r>
-        <w:t xml:space="preserve"> paper size. If you are using </w:t>
-      </w:r>
-      <w:r>
-        <w:rPr>
-          <w:lang w:val="en-US"/>
-        </w:rPr>
-        <w:t>US letter</w:t>
-      </w:r>
-      <w:r>
-        <w:t>-sized paper, please close this</w:t>
-      </w:r>
-      <w:r>
-        <w:t xml:space="preserve"> file and download the </w:t>
-      </w:r>
-      <w:r>
-        <w:rPr>
-          <w:lang w:val="en-US"/>
-        </w:rPr>
-        <w:t xml:space="preserve">Microsoft Word, Letter </w:t>
-      </w:r>
-      <w:r>
-        <w:t>file</w:t>
-      </w:r>
-      <w:r>
-        <w:t>.</w:t>
+        <w:rPr>
+          <w:lang w:val="en-US"/>
+        </w:rPr>
+      </w:pPr>
+      <w:r>
+        <w:rPr>
+          <w:lang w:val="en-US"/>
+        </w:rPr>
+        <w:t>Stuff</w:t>
       </w:r>
     </w:p>
     <w:p>
@@ -690,15 +793,21 @@
         <w:pStyle w:val="Heading2"/>
       </w:pPr>
       <w:r>
-        <w:t>Maintaining the Integrity of the Specifications</w:t>
+        <w:t>Another subsection</w:t>
       </w:r>
     </w:p>
     <w:p>
       <w:pPr>
         <w:pStyle w:val="BodyText"/>
-      </w:pPr>
-      <w:r>
-        <w:t>The template is used to format your paper and style the text. All margins, column widths, line spaces, and text fonts are prescribed; please do not alter them. You may note peculiarities. For example, the head margin in this template measures proportionately more than is customary. This measurement and others are deliberate, using specifications that anticipate your paper as one part of the entire proceedings, and not as an independent document. Please do not revise any of the current designations.</w:t>
+        <w:rPr>
+          <w:lang w:val="en-US"/>
+        </w:rPr>
+      </w:pPr>
+      <w:r>
+        <w:rPr>
+          <w:lang w:val="en-US"/>
+        </w:rPr>
+        <w:t>More stuff</w:t>
       </w:r>
     </w:p>
     <w:p>
@@ -706,13 +815,7 @@
         <w:pStyle w:val="Heading1"/>
       </w:pPr>
       <w:r>
-        <w:t xml:space="preserve">Prepare Your Paper </w:t>
-      </w:r>
-      <w:r>
-        <w:t>Before</w:t>
-      </w:r>
-      <w:r>
-        <w:t xml:space="preserve"> Styling</w:t>
+        <w:t>Code Execution in Memory</w:t>
       </w:r>
     </w:p>
     <w:p>
@@ -723,24 +826,32 @@
         </w:rPr>
       </w:pPr>
       <w:r>
-        <w:t>Before</w:t>
-      </w:r>
-      <w:r>
-        <w:t xml:space="preserve"> you begin to format your paper, first write and save the content as a separate text file. </w:t>
-      </w:r>
-      <w:r>
-        <w:rPr>
-          <w:lang w:val="en-US"/>
-        </w:rPr>
-        <w:t>Complete all content and organizational editing before formatting. Please note sections A-D below for more information on proofreading, spelling and grammar.</w:t>
+        <w:rPr>
+          <w:lang w:val="en-US"/>
+        </w:rPr>
+        <w:t>Stuff</w:t>
+      </w:r>
+    </w:p>
+    <w:p>
+      <w:pPr>
+        <w:pStyle w:val="Heading2"/>
+      </w:pPr>
+      <w:r>
+        <w:t>Subsection, if needed</w:t>
       </w:r>
     </w:p>
     <w:p>
       <w:pPr>
         <w:pStyle w:val="BodyText"/>
-      </w:pPr>
-      <w:r>
-        <w:t>Keep your text and graphic files separate until after the text has been formatted and styled. Do not use hard tabs, and limit use of hard returns to only one return at the end of a paragraph. Do not add any kind of pagination anywhere in the paper. Do not number text heads-the template will do that for you.</w:t>
+        <w:rPr>
+          <w:lang w:val="en-US"/>
+        </w:rPr>
+      </w:pPr>
+      <w:r>
+        <w:rPr>
+          <w:lang w:val="en-US"/>
+        </w:rPr>
+        <w:t>More stuff</w:t>
       </w:r>
     </w:p>
     <w:p>
@@ -748,26 +859,45 @@
         <w:pStyle w:val="Heading2"/>
       </w:pPr>
       <w:r>
-        <w:t>Abbreviations</w:t>
-      </w:r>
-      <w:r>
-        <w:t xml:space="preserve"> and Acronyms</w:t>
+        <w:t>More subsections</w:t>
+      </w:r>
+    </w:p>
+    <w:p>
+      <w:pPr>
+        <w:pStyle w:val="bulletlist"/>
+        <w:numPr>
+          <w:ilvl w:val="0"/>
+          <w:numId w:val="0"/>
+        </w:numPr>
+        <w:ind w:left="576" w:hanging="288"/>
+      </w:pPr>
+      <w:r>
+        <w:rPr>
+          <w:lang w:val="en-US"/>
+        </w:rPr>
+        <w:t>More stuff</w:t>
+      </w:r>
+    </w:p>
+    <w:p>
+      <w:pPr>
+        <w:pStyle w:val="Heading1"/>
+      </w:pPr>
+      <w:r>
+        <w:t>Product Description</w:t>
       </w:r>
     </w:p>
     <w:p>
       <w:pPr>
         <w:pStyle w:val="BodyText"/>
-      </w:pPr>
-      <w:r>
-        <w:t xml:space="preserve">Define abbreviations and acronyms the first time they are used in the text, even after they have been defined in the abstract. Abbreviations such as IEEE, SI, MKS, CGS, </w:t>
-      </w:r>
-      <w:proofErr w:type="spellStart"/>
-      <w:r>
-        <w:t>sc</w:t>
-      </w:r>
-      <w:proofErr w:type="spellEnd"/>
-      <w:r>
-        <w:t>, dc, and rms do not have to be defined. Do not use abbreviations in the title or heads unless they are unavoidable.</w:t>
+        <w:rPr>
+          <w:lang w:val="en-US"/>
+        </w:rPr>
+      </w:pPr>
+      <w:r>
+        <w:rPr>
+          <w:lang w:val="en-US"/>
+        </w:rPr>
+        <w:t>Stuff</w:t>
       </w:r>
     </w:p>
     <w:p>
@@ -775,653 +905,22 @@
         <w:pStyle w:val="Heading2"/>
       </w:pPr>
       <w:r>
-        <w:t>Units</w:t>
-      </w:r>
-    </w:p>
-    <w:p>
-      <w:pPr>
-        <w:pStyle w:val="bulletlist"/>
-      </w:pPr>
-      <w:r>
-        <w:t xml:space="preserve">Use </w:t>
-      </w:r>
-      <w:r>
-        <w:t>either</w:t>
-      </w:r>
-      <w:r>
-        <w:t xml:space="preserve"> SI (MKS) or CGS as primary units. (SI units are encouraged.) English units may be used as secondary units (in parentheses). An exception would be the use of English units as identifiers in trade, such as “3.5-inch disk drive”.</w:t>
-      </w:r>
-    </w:p>
-    <w:p>
-      <w:pPr>
-        <w:pStyle w:val="bulletlist"/>
-      </w:pPr>
-      <w:r>
-        <w:t xml:space="preserve">Avoid combining SI and CGS units, such as current in amperes and magnetic field in </w:t>
-      </w:r>
-      <w:proofErr w:type="spellStart"/>
-      <w:r>
-        <w:t>oersteds</w:t>
-      </w:r>
-      <w:proofErr w:type="spellEnd"/>
-      <w:r>
-        <w:t xml:space="preserve">. This often leads to confusion because equations do not balance </w:t>
-      </w:r>
-      <w:r>
-        <w:lastRenderedPageBreak/>
-        <w:t>dimensionally. If you must use mixed units, clearly state the units for each quantity that you use in an equation.</w:t>
-      </w:r>
-    </w:p>
-    <w:p>
-      <w:pPr>
-        <w:pStyle w:val="bulletlist"/>
-      </w:pPr>
-      <w:r>
-        <w:t>Do not mix complete spellings and abbreviations of units: “Wb/m2” or “</w:t>
-      </w:r>
-      <w:proofErr w:type="spellStart"/>
-      <w:r>
-        <w:t>webers</w:t>
-      </w:r>
-      <w:proofErr w:type="spellEnd"/>
-      <w:r>
-        <w:t xml:space="preserve"> per square meter”, not “</w:t>
-      </w:r>
-      <w:proofErr w:type="spellStart"/>
-      <w:r>
-        <w:t>webers</w:t>
-      </w:r>
-      <w:proofErr w:type="spellEnd"/>
-      <w:r>
-        <w:t xml:space="preserve">/m2”.  Spell out units when they appear in text: “. . . a few </w:t>
-      </w:r>
-      <w:proofErr w:type="spellStart"/>
-      <w:r>
-        <w:t>henries</w:t>
-      </w:r>
-      <w:proofErr w:type="spellEnd"/>
-      <w:r>
-        <w:t>”, not “. . . a few H”.</w:t>
-      </w:r>
-    </w:p>
-    <w:p>
-      <w:pPr>
-        <w:pStyle w:val="sponsors"/>
-        <w:framePr w:wrap="auto" w:vAnchor="page" w:hAnchor="page" w:x="918" w:y="15121"/>
-        <w:ind w:firstLine="289"/>
-      </w:pPr>
-      <w:r>
-        <w:t>Identif</w:t>
-      </w:r>
-      <w:r>
-        <w:t xml:space="preserve">y applicable </w:t>
-      </w:r>
-      <w:r>
-        <w:t>funding agency</w:t>
-      </w:r>
-      <w:r>
-        <w:t xml:space="preserve"> here. </w:t>
-      </w:r>
-      <w:r>
-        <w:rPr>
-          <w:iCs/>
-        </w:rPr>
-        <w:t>If none, delete this text box</w:t>
-      </w:r>
-      <w:r>
-        <w:rPr>
-          <w:iCs/>
-        </w:rPr>
-        <w:t>.</w:t>
-      </w:r>
-    </w:p>
-    <w:p>
-      <w:pPr>
-        <w:pStyle w:val="bulletlist"/>
-      </w:pPr>
-      <w:r>
-        <w:t xml:space="preserve">Use a zero before decimal points: “0.25”, not “.25”. Use “cm3”, not “cc”. </w:t>
-      </w:r>
-      <w:r>
-        <w:t>(</w:t>
-      </w:r>
-      <w:r>
+        <w:t>Subsection</w:t>
+      </w:r>
+    </w:p>
+    <w:p>
+      <w:pPr>
+        <w:pStyle w:val="BodyText"/>
         <w:rPr>
           <w:i/>
-          <w:iCs/>
-        </w:rPr>
-        <w:t>bullet list</w:t>
-      </w:r>
-      <w:r>
-        <w:t>)</w:t>
-      </w:r>
-    </w:p>
-    <w:p>
-      <w:pPr>
-        <w:pStyle w:val="Heading2"/>
-      </w:pPr>
-      <w:r>
-        <w:t>Equations</w:t>
-      </w:r>
-    </w:p>
-    <w:p>
-      <w:pPr>
-        <w:pStyle w:val="BodyText"/>
-      </w:pPr>
-      <w:r>
-        <w:t>The equations are an exception to the prescribed specifications of this template. You will need to determine whether or not your equation should be typed using either the Times New Roman or the Symbol font (please no other font). To create multileveled equations, it may be necessary to treat the equation as a graphic and insert it into the text after your paper is styled.</w:t>
-      </w:r>
-    </w:p>
-    <w:p>
-      <w:pPr>
-        <w:pStyle w:val="BodyText"/>
-        <w:rPr>
-          <w:lang w:val="en-US"/>
-        </w:rPr>
-      </w:pPr>
-      <w:r>
-        <w:t>Number equations consecutively. Equation numbers, within parentheses, are to position flush right, as in (1), using a right tab stop. To make your equations more compact, you may use the solidus ( / ), the exp function, or appropriate exponents. Italicize Roman symbols for quantities and variables, but not Greek symbols. Use a long dash rather than a hyphen for a minus sign. Punctuate equations with commas or periods when they are part of a sentence, as in</w:t>
-      </w:r>
-      <w:r>
-        <w:rPr>
-          <w:lang w:val="en-US"/>
-        </w:rPr>
-        <w:t>:</w:t>
-      </w:r>
-    </w:p>
-    <w:p>
-      <w:pPr>
-        <w:pStyle w:val="equation"/>
-      </w:pPr>
-      <w:r>
-        <w:tab/>
-      </w:r>
-      <w:r>
-        <w:rPr>
-          <w:rFonts w:ascii="Times New Roman" w:hAnsi="Times New Roman" w:cs="Times New Roman"/>
-          <w:i/>
-        </w:rPr>
-        <w:t>a</w:t>
-      </w:r>
-      <w:r>
-        <w:t></w:t>
-      </w:r>
-      <w:r>
-        <w:t></w:t>
-      </w:r>
-      <w:r>
-        <w:t></w:t>
-      </w:r>
-      <w:r>
-        <w:rPr>
-          <w:rFonts w:ascii="Times New Roman" w:hAnsi="Times New Roman" w:cs="Times New Roman"/>
-          <w:i/>
-        </w:rPr>
-        <w:t>b</w:t>
-      </w:r>
-      <w:r>
-        <w:t></w:t>
-      </w:r>
-      <w:r>
-        <w:t></w:t>
-      </w:r>
-      <w:r>
-        <w:t></w:t>
-      </w:r>
-      <w:r>
-        <w:t></w:t>
-      </w:r>
-      <w:r>
-        <w:t></w:t>
-      </w:r>
-      <w:r>
-        <w:tab/>
-      </w:r>
-      <w:r>
-        <w:t></w:t>
-      </w:r>
-      <w:r>
-        <w:t></w:t>
-      </w:r>
-      <w:r>
-        <w:t></w:t>
-      </w:r>
-    </w:p>
-    <w:p>
-      <w:pPr>
-        <w:pStyle w:val="BodyText"/>
-      </w:pPr>
-      <w:r>
-        <w:t>Note that the equation is centered using a center tab stop. Be sure that the symbols in your equation have been defined before or immediately following the equation. Use “(1)”, not “Eq. (1)” or “equation (1)”, except at the beginning of a sentence: “Equation (1) is . . .”</w:t>
-      </w:r>
-    </w:p>
-    <w:p>
-      <w:pPr>
-        <w:pStyle w:val="Heading2"/>
-      </w:pPr>
-      <w:r>
-        <w:t>Some Common Mistakes</w:t>
-      </w:r>
-    </w:p>
-    <w:p>
-      <w:pPr>
-        <w:pStyle w:val="bulletlist"/>
-      </w:pPr>
-      <w:r>
-        <w:t>The word “data” is plural, not singular.</w:t>
-      </w:r>
-    </w:p>
-    <w:p>
-      <w:pPr>
-        <w:pStyle w:val="bulletlist"/>
-      </w:pPr>
-      <w:r>
-        <w:t xml:space="preserve">The subscript for the permeability of vacuum </w:t>
-      </w:r>
-      <w:r>
-        <w:rPr>
-          <w:rFonts w:ascii="Symbol" w:hAnsi="Symbol" w:cs="Symbol"/>
-          <w:i/>
-          <w:iCs/>
-          <w:snapToGrid w:val="0"/>
-        </w:rPr>
-        <w:t></w:t>
-      </w:r>
-      <w:r>
-        <w:rPr>
-          <w:vertAlign w:val="subscript"/>
-        </w:rPr>
-        <w:t>0</w:t>
-      </w:r>
-      <w:r>
-        <w:t>, and other common scientific constants, is zero with subscript formatting, not a lowercase letter “o”.</w:t>
-      </w:r>
-    </w:p>
-    <w:p>
-      <w:pPr>
-        <w:pStyle w:val="bulletlist"/>
-      </w:pPr>
-      <w:r>
-        <w:t xml:space="preserve">In American </w:t>
-      </w:r>
-      <w:r>
-        <w:t>English, commas, semi</w:t>
-      </w:r>
-      <w:r>
-        <w:t>colons, periods, question and exclamation marks are located within quotation marks only when a complete thought or name is cited, such as a title or full quotation. When quotation marks are used, instead of a bold or italic typeface, to highlight a word or phrase, punctuation should appear outside of the quotation marks. A parenthetical phrase or statement at the end of a sentence is punctuated outside of the closing parenthesis (like this). (A parenthetical sentence is punctuated within the parentheses.)</w:t>
-      </w:r>
-    </w:p>
-    <w:p>
-      <w:pPr>
-        <w:pStyle w:val="bulletlist"/>
-      </w:pPr>
-      <w:r>
-        <w:t>A graph within a graph is an “inset”, not an “insert”. The word alternatively is preferred to the word “alternately” (unless you really mean something that alternates).</w:t>
-      </w:r>
-    </w:p>
-    <w:p>
-      <w:pPr>
-        <w:pStyle w:val="bulletlist"/>
-      </w:pPr>
-      <w:r>
-        <w:t>Do not use the word “essentially” to mean “approximately” or “effectively”.</w:t>
-      </w:r>
-    </w:p>
-    <w:p>
-      <w:pPr>
-        <w:pStyle w:val="bulletlist"/>
-      </w:pPr>
-      <w:r>
-        <w:t>In your paper title, if the words “that uses” can accurately replace the word “using”, capitalize the “u”; if not, keep using lower-cased.</w:t>
-      </w:r>
-    </w:p>
-    <w:p>
-      <w:pPr>
-        <w:pStyle w:val="bulletlist"/>
-      </w:pPr>
-      <w:r>
-        <w:t>Be aware of the different meanings of the homophones “affect” and “effect”, “complement” and “compliment”, “discreet” and “discrete”, “principal” and “principle”.</w:t>
-      </w:r>
-    </w:p>
-    <w:p>
-      <w:pPr>
-        <w:pStyle w:val="bulletlist"/>
-      </w:pPr>
-      <w:r>
-        <w:t>Do not confuse “imply” and “infer”.</w:t>
-      </w:r>
-    </w:p>
-    <w:p>
-      <w:pPr>
-        <w:pStyle w:val="bulletlist"/>
-      </w:pPr>
-      <w:r>
-        <w:t>The prefix “non” is not a word; it should be joined to the word it modifies, usually without a hyphen.</w:t>
-      </w:r>
-    </w:p>
-    <w:p>
-      <w:pPr>
-        <w:pStyle w:val="bulletlist"/>
-      </w:pPr>
-      <w:r>
-        <w:t>There is no period after the “et” in the Latin abbreviation “et al.”.</w:t>
-      </w:r>
-    </w:p>
-    <w:p>
-      <w:pPr>
-        <w:pStyle w:val="bulletlist"/>
-      </w:pPr>
-      <w:r>
-        <w:t>The abbreviation “i.e.” means “that is”, and the abbreviation “e.g.” means “for example”.</w:t>
-      </w:r>
-    </w:p>
-    <w:p>
-      <w:pPr>
-        <w:pStyle w:val="BodyText"/>
-      </w:pPr>
-      <w:r>
-        <w:t>An excellent style manual for science writers is [7].</w:t>
-      </w:r>
-    </w:p>
-    <w:p>
-      <w:pPr>
-        <w:pStyle w:val="Heading1"/>
-      </w:pPr>
-      <w:r>
-        <w:t xml:space="preserve">Using the </w:t>
-      </w:r>
-      <w:r>
-        <w:t>Template</w:t>
-      </w:r>
-    </w:p>
-    <w:p>
-      <w:pPr>
-        <w:pStyle w:val="BodyText"/>
-      </w:pPr>
-      <w:r>
-        <w:t>After the text edit has been completed, the paper is ready for the template. Duplicate the template file by using the Save As command, and use the naming convention prescribed by your conference for the name of your paper. In this newly created file, highlight all of the contents and import your prepared text file. You are now ready to style your paper; use the scroll down window on the left of the MS Word Formatting toolbar.</w:t>
-      </w:r>
-    </w:p>
-    <w:p>
-      <w:pPr>
-        <w:pStyle w:val="Heading2"/>
-      </w:pPr>
-      <w:r>
-        <w:t>Authors</w:t>
-      </w:r>
-      <w:r>
-        <w:t xml:space="preserve"> and Affiliations</w:t>
-      </w:r>
-    </w:p>
-    <w:p>
-      <w:pPr>
-        <w:pStyle w:val="BodyText"/>
-      </w:pPr>
-      <w:r>
-        <w:rPr>
-          <w:b/>
-        </w:rPr>
-        <w:t xml:space="preserve">The template is </w:t>
-      </w:r>
-      <w:r>
-        <w:rPr>
-          <w:b/>
-        </w:rPr>
-        <w:t>designed</w:t>
-      </w:r>
-      <w:r>
-        <w:rPr>
-          <w:b/>
-          <w:lang w:val="en-US"/>
-        </w:rPr>
-        <w:t xml:space="preserve"> for,</w:t>
-      </w:r>
-      <w:r>
-        <w:rPr>
-          <w:b/>
-        </w:rPr>
-        <w:t xml:space="preserve"> but not limited to</w:t>
-      </w:r>
-      <w:r>
-        <w:rPr>
-          <w:b/>
-          <w:lang w:val="en-US"/>
-        </w:rPr>
-        <w:t>,</w:t>
-      </w:r>
-      <w:r>
-        <w:rPr>
-          <w:b/>
-          <w:lang w:val="en-US"/>
-        </w:rPr>
-        <w:t xml:space="preserve"> </w:t>
-      </w:r>
-      <w:r>
-        <w:rPr>
-          <w:b/>
-          <w:lang w:val="en-US"/>
-        </w:rPr>
-        <w:t>six</w:t>
-      </w:r>
-      <w:r>
-        <w:rPr>
-          <w:b/>
-          <w:lang w:val="en-US"/>
-        </w:rPr>
-        <w:t xml:space="preserve"> authors.</w:t>
-      </w:r>
-      <w:r>
-        <w:rPr>
-          <w:lang w:val="en-US"/>
-        </w:rPr>
-        <w:t xml:space="preserve"> </w:t>
-      </w:r>
-      <w:r>
-        <w:rPr>
-          <w:lang w:val="en-US"/>
-        </w:rPr>
-        <w:t xml:space="preserve">A minimum of one author is required for all conference articles. </w:t>
-      </w:r>
-      <w:r>
-        <w:t>Author names should be listed starting from left to right and then moving down to the next line. This is the author sequence that will be used in future citations and by indexing services.</w:t>
-      </w:r>
-      <w:r>
-        <w:t xml:space="preserve"> </w:t>
-      </w:r>
-      <w:r>
-        <w:t>Names should not be listed in columns nor group by affiliation.</w:t>
-      </w:r>
-      <w:r>
-        <w:rPr>
-          <w:lang w:val="en-US"/>
-        </w:rPr>
-        <w:t xml:space="preserve"> </w:t>
-      </w:r>
-      <w:r>
-        <w:t>Please keep your affiliations as succinct as possible (for example, do not differentiate among departments of the same organization).</w:t>
-      </w:r>
-    </w:p>
-    <w:p>
-      <w:pPr>
-        <w:pStyle w:val="Heading3"/>
-      </w:pPr>
-      <w:r>
-        <w:t xml:space="preserve">For papers with more than six authors: </w:t>
-      </w:r>
-      <w:r>
-        <w:rPr>
-          <w:i w:val="0"/>
-        </w:rPr>
-        <w:t>Add author names horizontally, moving to a third row if needed for more than 8 authors.</w:t>
-      </w:r>
-    </w:p>
-    <w:p>
-      <w:pPr>
-        <w:pStyle w:val="Heading3"/>
-      </w:pPr>
-      <w:r>
-        <w:t xml:space="preserve">For </w:t>
-      </w:r>
-      <w:r>
-        <w:t xml:space="preserve">papers with less than </w:t>
-      </w:r>
-      <w:r>
-        <w:t>six</w:t>
-      </w:r>
-      <w:r>
-        <w:t xml:space="preserve"> authors</w:t>
-      </w:r>
-      <w:r>
-        <w:t xml:space="preserve">: </w:t>
-      </w:r>
-      <w:r>
-        <w:rPr>
-          <w:i w:val="0"/>
-        </w:rPr>
-        <w:t>To change the default, adjust the template as follows.</w:t>
-      </w:r>
-    </w:p>
-    <w:p>
-      <w:pPr>
-        <w:pStyle w:val="Heading4"/>
-      </w:pPr>
-      <w:r>
-        <w:t>Selection</w:t>
-      </w:r>
-      <w:r>
-        <w:t xml:space="preserve">: </w:t>
-      </w:r>
-      <w:r>
-        <w:rPr>
-          <w:i w:val="0"/>
-        </w:rPr>
-        <w:t>Highlight all author and affiliation lines.</w:t>
-      </w:r>
-    </w:p>
-    <w:p>
-      <w:pPr>
-        <w:pStyle w:val="Heading4"/>
-      </w:pPr>
-      <w:r>
-        <w:t>Change number of columns:</w:t>
-      </w:r>
-      <w:r>
-        <w:t xml:space="preserve"> </w:t>
-      </w:r>
-      <w:r>
-        <w:rPr>
-          <w:i w:val="0"/>
-        </w:rPr>
-        <w:t xml:space="preserve">Select the Columns icon from the MS Word Standard toolbar and then select </w:t>
-      </w:r>
-      <w:r>
-        <w:rPr>
-          <w:i w:val="0"/>
-        </w:rPr>
-        <w:t>the correct number of columns</w:t>
-      </w:r>
-      <w:r>
-        <w:rPr>
-          <w:i w:val="0"/>
-        </w:rPr>
-        <w:t xml:space="preserve"> from the selection palette.</w:t>
-      </w:r>
-    </w:p>
-    <w:p>
-      <w:pPr>
-        <w:pStyle w:val="Heading4"/>
-        <w:rPr>
-          <w:i w:val="0"/>
-        </w:rPr>
-      </w:pPr>
-      <w:r>
-        <w:t xml:space="preserve">Deletion: </w:t>
-      </w:r>
-      <w:r>
-        <w:rPr>
-          <w:i w:val="0"/>
-        </w:rPr>
-        <w:t xml:space="preserve">Delete the author and affiliation lines for the </w:t>
-      </w:r>
-      <w:r>
-        <w:rPr>
-          <w:i w:val="0"/>
-        </w:rPr>
-        <w:t>extra authors.</w:t>
-      </w:r>
-    </w:p>
-    <w:p>
-      <w:pPr>
-        <w:jc w:val="left"/>
-        <w:rPr>
-          <w:i/>
-          <w:iCs/>
-          <w:noProof/>
-        </w:rPr>
-      </w:pPr>
-    </w:p>
-    <w:p>
-      <w:pPr>
-        <w:pStyle w:val="Heading2"/>
-      </w:pPr>
-      <w:r>
-        <w:t>Identify</w:t>
-      </w:r>
-      <w:r>
-        <w:t xml:space="preserve"> the Headings</w:t>
-      </w:r>
-    </w:p>
-    <w:p>
-      <w:pPr>
-        <w:pStyle w:val="BodyText"/>
-      </w:pPr>
-      <w:r>
-        <w:t>Headings, or heads, are organizational devices that guide the reader through your paper. There are two types: component heads and text heads.</w:t>
-      </w:r>
-    </w:p>
-    <w:p>
-      <w:pPr>
-        <w:pStyle w:val="BodyText"/>
-      </w:pPr>
-      <w:r>
-        <w:t xml:space="preserve">Component heads identify the different components of your paper and are not topically subordinate to each other. Examples include Acknowledgments and References and, for these, the correct style to use is “Heading 5”. Use “figure caption” for your Figure captions, and “table head” for your table title. Run-in heads, such as “Abstract”, will require you </w:t>
-      </w:r>
-      <w:r>
-        <w:lastRenderedPageBreak/>
-        <w:t>to apply a style (in this case, italic) in addition to the style provided by the drop down menu to differentiate the head from the text.</w:t>
-      </w:r>
-    </w:p>
-    <w:p>
-      <w:pPr>
-        <w:pStyle w:val="BodyText"/>
-      </w:pPr>
-      <w:r>
-        <w:t>Text heads organize the topics on a relational, hierarchical basis. For example, the paper title is the primary text head because all subsequent material relates and elaborates on this one topic. If there are two or more sub-topics, the next level head (uppercase Roman numerals) should be used and, conversely, if there are not at least two sub-topics, then no subheads should be introduced. Styles named “Heading 1”, “Heading 2”, “Heading 3”, and “Heading 4” are prescribed.</w:t>
-      </w:r>
-    </w:p>
-    <w:p>
-      <w:pPr>
-        <w:pStyle w:val="Heading2"/>
-      </w:pPr>
-      <w:r>
-        <w:t>Figures and Tables</w:t>
-      </w:r>
-    </w:p>
-    <w:p>
-      <w:pPr>
-        <w:pStyle w:val="Heading4"/>
-      </w:pPr>
-      <w:r>
-        <w:t xml:space="preserve"> </w:t>
-      </w:r>
-      <w:r>
-        <w:t xml:space="preserve">Positioning Figures and Tables: </w:t>
-      </w:r>
-      <w:r>
-        <w:rPr>
-          <w:i w:val="0"/>
-        </w:rPr>
-        <w:t>Place figures and tables at the top and bottom of columns. Avoid placing them in the middle of columns. Large figures and tables may span across both columns. Figure captions should be below the figures; table heads should appear above the tables. Insert figures and tables after they are cited in the text. Use the abbreviation “Fig. 1”, even at the beginning of a sentence.</w:t>
+        </w:rPr>
+      </w:pPr>
+      <w:r>
+        <w:rPr>
+          <w:bCs/>
+          <w:lang w:val="en-US"/>
+        </w:rPr>
+        <w:t>stuff</w:t>
       </w:r>
     </w:p>
     <w:p>
@@ -1701,20 +1200,6 @@
     </w:p>
     <w:p>
       <w:pPr>
-        <w:pStyle w:val="BodyText"/>
-      </w:pPr>
-      <w:r>
-        <w:t>Figure Labels: Use 8 point Times New Roman for Figure labels. Use words rather than symbols or abbreviations when writing Figure axis labels to avoid confusing the reader. As an example, write the quantity “Magnetization”, or “Magnetization, M”, not just “M”. If including units in the label, present them within parentheses. Do not label axes only with units. In the example, write “Magnetization (A/m)” or “Magnetization {A[m(1)]}”, not just “A/m”. Do not label axes</w:t>
-      </w:r>
-      <w:r>
-        <w:t xml:space="preserve"> </w:t>
-      </w:r>
-      <w:r>
-        <w:t>with a ratio of quantities and units. For example, write “Temperature (K)”, not “Temperature/K”.</w:t>
-      </w:r>
-    </w:p>
-    <w:p>
-      <w:pPr>
         <w:pStyle w:val="Heading5"/>
       </w:pPr>
       <w:r>
@@ -1749,63 +1234,60 @@
     <w:p>
       <w:pPr>
         <w:pStyle w:val="BodyText"/>
-      </w:pPr>
-      <w:r>
-        <w:t>The preferred spelling of the word “acknowledgment” in America is without an “e” after the “g</w:t>
-      </w:r>
-      <w:r>
-        <w:t>”. Avoid the stilted expression “</w:t>
-      </w:r>
-      <w:proofErr w:type="spellStart"/>
-      <w:r>
-        <w:rPr>
-          <w:lang w:val="en-US"/>
-        </w:rPr>
-        <w:t>o</w:t>
-      </w:r>
-      <w:r>
-        <w:t>ne</w:t>
-      </w:r>
-      <w:proofErr w:type="spellEnd"/>
-      <w:r>
-        <w:t xml:space="preserve"> of us (R. B. G.) thanks </w:t>
-      </w:r>
-      <w:r>
-        <w:t>...</w:t>
-      </w:r>
-      <w:r>
-        <w:rPr>
-          <w:lang w:val="en-US"/>
-        </w:rPr>
-        <w:t xml:space="preserve">”.  </w:t>
-      </w:r>
-      <w:r>
-        <w:t xml:space="preserve">Instead, try “R. </w:t>
-      </w:r>
-      <w:r>
-        <w:t>B. G. thanks</w:t>
-      </w:r>
-      <w:r>
-        <w:t>...</w:t>
-      </w:r>
-      <w:r>
-        <w:t>”.</w:t>
-      </w:r>
-      <w:r>
-        <w:rPr>
-          <w:lang w:val="en-US"/>
-        </w:rPr>
-        <w:t xml:space="preserve"> </w:t>
-      </w:r>
-      <w:r>
-        <w:t>Put spons</w:t>
-      </w:r>
-      <w:r>
-        <w:t>or acknowledgments in the unnum</w:t>
-      </w:r>
-      <w:r>
-        <w:t>bered footnote on the first page.</w:t>
-      </w:r>
+        <w:rPr>
+          <w:lang w:val="en-US"/>
+        </w:rPr>
+      </w:pPr>
+      <w:r>
+        <w:rPr>
+          <w:lang w:val="en-US"/>
+        </w:rPr>
+        <w:t xml:space="preserve">We would like to provide special thanks to </w:t>
+      </w:r>
+      <w:r>
+        <w:rPr>
+          <w:lang w:val="en-US"/>
+        </w:rPr>
+        <w:t>our stakeholder, Lockheed Martin (LM), and our primary point of contact at L</w:t>
+      </w:r>
+      <w:r>
+        <w:rPr>
+          <w:lang w:val="en-US"/>
+        </w:rPr>
+        <w:t>M</w:t>
+      </w:r>
+      <w:r>
+        <w:rPr>
+          <w:lang w:val="en-US"/>
+        </w:rPr>
+        <w:t>: Al</w:t>
+      </w:r>
+      <w:r>
+        <w:rPr>
+          <w:lang w:val="en-US"/>
+        </w:rPr>
+        <w:t>lison Elfring.</w:t>
+      </w:r>
+      <w:r>
+        <w:rPr>
+          <w:lang w:val="en-US"/>
+        </w:rPr>
+        <w:t xml:space="preserve">  Ms. Elfring was incredibly knowledgably, professional, and helpful as the subject matter expert on the project.  We would also like to thank </w:t>
+      </w:r>
+      <w:r>
+        <w:rPr>
+          <w:lang w:val="en-US"/>
+        </w:rPr>
+        <w:t>Rock Sabetto</w:t>
+      </w:r>
+      <w:r>
+        <w:rPr>
+          <w:lang w:val="en-US"/>
+        </w:rPr>
+        <w:t xml:space="preserve"> for being everything we could have possibly wanted in a faculty mentor and George Mason University as our degree program.</w:t>
+      </w:r>
+      <w:bookmarkStart w:id="0" w:name="_GoBack"/>
+      <w:bookmarkEnd w:id="0"/>
     </w:p>
     <w:p>
       <w:pPr>
@@ -1820,7 +1302,11 @@
         <w:pStyle w:val="BodyText"/>
       </w:pPr>
       <w:r>
-        <w:t>The template will number citations consecutively within brackets [1]. The sentence punctuation follows the bracket [2]. Refer simply to the reference number, as in [3]—do not use “Ref. [3]” or “reference [3]” except at the beginning of a sentence: “Reference [3] was the first</w:t>
+        <w:t xml:space="preserve">The template will number citations consecutively within brackets [1]. The sentence punctuation follows the bracket [2]. Refer simply to the reference number, as in [3]—do not use </w:t>
+      </w:r>
+      <w:r>
+        <w:lastRenderedPageBreak/>
+        <w:t>“Ref. [3]” or “reference [3]” except at the beginning of a sentence: “Reference [3] was the first</w:t>
       </w:r>
       <w:r>
         <w:rPr>
@@ -2002,8 +1488,6 @@
       </w:pPr>
     </w:p>
     <w:p>
-      <w:bookmarkStart w:id="0" w:name="_GoBack"/>
-      <w:bookmarkEnd w:id="0"/>
       <w:r>
         <w:rPr>
           <w:noProof/>
@@ -4678,7 +4162,7 @@
 </file>
 
 <file path=customXml/itemProps1.xml><?xml version="1.0" encoding="utf-8"?>
-<ds:datastoreItem xmlns:ds="http://schemas.openxmlformats.org/officeDocument/2006/customXml" ds:itemID="{2C88A270-6A91-4306-B3C4-28858548177B}">
+<ds:datastoreItem xmlns:ds="http://schemas.openxmlformats.org/officeDocument/2006/customXml" ds:itemID="{DBC54FF2-0610-4C6B-849E-BF4C6942386B}">
   <ds:schemaRefs>
     <ds:schemaRef ds:uri="http://schemas.openxmlformats.org/officeDocument/2006/bibliography"/>
   </ds:schemaRefs>

</xml_diff>

<commit_message>
Wrote project description paragraphs for SAGE
</commit_message>
<xml_diff>
--- a/Assignments/Semester2/BluSh3ll-SMDC-20-DRAFT.docx
+++ b/Assignments/Semester2/BluSh3ll-SMDC-20-DRAFT.docx
@@ -1,6 +1,6 @@
 
 <file path=word/document.xml><?xml version="1.0" encoding="utf-8"?>
-<w:document xmlns:wpc="http://schemas.microsoft.com/office/word/2010/wordprocessingCanvas" xmlns:cx="http://schemas.microsoft.com/office/drawing/2014/chartex" xmlns:cx1="http://schemas.microsoft.com/office/drawing/2015/9/8/chartex" xmlns:cx2="http://schemas.microsoft.com/office/drawing/2015/10/21/chartex" xmlns:cx3="http://schemas.microsoft.com/office/drawing/2016/5/9/chartex" xmlns:cx4="http://schemas.microsoft.com/office/drawing/2016/5/10/chartex" xmlns:cx5="http://schemas.microsoft.com/office/drawing/2016/5/11/chartex" xmlns:cx6="http://schemas.microsoft.com/office/drawing/2016/5/12/chartex" xmlns:cx7="http://schemas.microsoft.com/office/drawing/2016/5/13/chartex" xmlns:cx8="http://schemas.microsoft.com/office/drawing/2016/5/14/chartex" xmlns:mc="http://schemas.openxmlformats.org/markup-compatibility/2006" xmlns:aink="http://schemas.microsoft.com/office/drawing/2016/ink" xmlns:am3d="http://schemas.microsoft.com/office/drawing/2017/model3d" xmlns:o="urn:schemas-microsoft-com:office:office" xmlns:r="http://schemas.openxmlformats.org/officeDocument/2006/relationships" xmlns:m="http://schemas.openxmlformats.org/officeDocument/2006/math" xmlns:v="urn:schemas-microsoft-com:vml" xmlns:wp14="http://schemas.microsoft.com/office/word/2010/wordprocessingDrawing" xmlns:wp="http://schemas.openxmlformats.org/drawingml/2006/wordprocessingDrawing" xmlns:w10="urn:schemas-microsoft-com:office:word" xmlns:w="http://schemas.openxmlformats.org/wordprocessingml/2006/main" xmlns:w14="http://schemas.microsoft.com/office/word/2010/wordml" xmlns:w15="http://schemas.microsoft.com/office/word/2012/wordml" xmlns:w16cid="http://schemas.microsoft.com/office/word/2016/wordml/cid" xmlns:w16se="http://schemas.microsoft.com/office/word/2015/wordml/symex" xmlns:wpg="http://schemas.microsoft.com/office/word/2010/wordprocessingGroup" xmlns:wpi="http://schemas.microsoft.com/office/word/2010/wordprocessingInk" xmlns:wne="http://schemas.microsoft.com/office/word/2006/wordml" xmlns:wps="http://schemas.microsoft.com/office/word/2010/wordprocessingShape" mc:Ignorable="w14 w15 w16se w16cid wp14">
+<w:document xmlns:wpc="http://schemas.microsoft.com/office/word/2010/wordprocessingCanvas" xmlns:cx="http://schemas.microsoft.com/office/drawing/2014/chartex" xmlns:cx1="http://schemas.microsoft.com/office/drawing/2015/9/8/chartex" xmlns:cx2="http://schemas.microsoft.com/office/drawing/2015/10/21/chartex" xmlns:cx3="http://schemas.microsoft.com/office/drawing/2016/5/9/chartex" xmlns:cx4="http://schemas.microsoft.com/office/drawing/2016/5/10/chartex" xmlns:cx5="http://schemas.microsoft.com/office/drawing/2016/5/11/chartex" xmlns:cx6="http://schemas.microsoft.com/office/drawing/2016/5/12/chartex" xmlns:cx7="http://schemas.microsoft.com/office/drawing/2016/5/13/chartex" xmlns:cx8="http://schemas.microsoft.com/office/drawing/2016/5/14/chartex" xmlns:mc="http://schemas.openxmlformats.org/markup-compatibility/2006" xmlns:aink="http://schemas.microsoft.com/office/drawing/2016/ink" xmlns:am3d="http://schemas.microsoft.com/office/drawing/2017/model3d" xmlns:o="urn:schemas-microsoft-com:office:office" xmlns:r="http://schemas.openxmlformats.org/officeDocument/2006/relationships" xmlns:m="http://schemas.openxmlformats.org/officeDocument/2006/math" xmlns:v="urn:schemas-microsoft-com:vml" xmlns:wp14="http://schemas.microsoft.com/office/word/2010/wordprocessingDrawing" xmlns:wp="http://schemas.openxmlformats.org/drawingml/2006/wordprocessingDrawing" xmlns:w10="urn:schemas-microsoft-com:office:word" xmlns:w="http://schemas.openxmlformats.org/wordprocessingml/2006/main" xmlns:w14="http://schemas.microsoft.com/office/word/2010/wordml" xmlns:w15="http://schemas.microsoft.com/office/word/2012/wordml" xmlns:w16cex="http://schemas.microsoft.com/office/word/2018/wordml/cex" xmlns:w16cid="http://schemas.microsoft.com/office/word/2016/wordml/cid" xmlns:w16="http://schemas.microsoft.com/office/word/2018/wordml" xmlns:w16se="http://schemas.microsoft.com/office/word/2015/wordml/symex" xmlns:wpg="http://schemas.microsoft.com/office/word/2010/wordprocessingGroup" xmlns:wpi="http://schemas.microsoft.com/office/word/2010/wordprocessingInk" xmlns:wne="http://schemas.microsoft.com/office/word/2006/wordml" xmlns:wps="http://schemas.microsoft.com/office/word/2010/wordprocessingShape" mc:Ignorable="w14 w15 w16se w16cid w16 w16cex wp14">
   <w:body>
     <w:p>
       <w:pPr>
@@ -14,11 +14,78 @@
         <w:rPr>
           <w:kern w:val="48"/>
         </w:rPr>
-        <w:t>Windows Packer/Loader</w:t>
-      </w:r>
+        <w:drawing>
+          <wp:inline distT="0" distB="0" distL="0" distR="0" wp14:anchorId="48C0089F" wp14:editId="37E7F7FD">
+            <wp:extent cx="914400" cy="914400"/>
+            <wp:effectExtent l="0" t="0" r="0" b="0"/>
+            <wp:docPr id="4" name="Picture 4"/>
+            <wp:cNvGraphicFramePr>
+              <a:graphicFrameLocks xmlns:a="http://schemas.openxmlformats.org/drawingml/2006/main" noChangeAspect="1"/>
+            </wp:cNvGraphicFramePr>
+            <a:graphic xmlns:a="http://schemas.openxmlformats.org/drawingml/2006/main">
+              <a:graphicData uri="http://schemas.openxmlformats.org/drawingml/2006/picture">
+                <pic:pic xmlns:pic="http://schemas.openxmlformats.org/drawingml/2006/picture">
+                  <pic:nvPicPr>
+                    <pic:cNvPr id="0" name="Picture 3"/>
+                    <pic:cNvPicPr>
+                      <a:picLocks noChangeAspect="1" noChangeArrowheads="1"/>
+                    </pic:cNvPicPr>
+                  </pic:nvPicPr>
+                  <pic:blipFill rotWithShape="1">
+                    <a:blip r:embed="rId8" cstate="print">
+                      <a:extLst>
+                        <a:ext uri="{28A0092B-C50C-407E-A947-70E740481C1C}">
+                          <a14:useLocalDpi xmlns:a14="http://schemas.microsoft.com/office/drawing/2010/main" val="0"/>
+                        </a:ext>
+                      </a:extLst>
+                    </a:blip>
+                    <a:srcRect l="16913" t="16910" r="16910" b="16913"/>
+                    <a:stretch/>
+                  </pic:blipFill>
+                  <pic:spPr bwMode="auto">
+                    <a:xfrm>
+                      <a:off x="0" y="0"/>
+                      <a:ext cx="914400" cy="914400"/>
+                    </a:xfrm>
+                    <a:prstGeom prst="rect">
+                      <a:avLst/>
+                    </a:prstGeom>
+                    <a:noFill/>
+                    <a:ln>
+                      <a:noFill/>
+                    </a:ln>
+                    <a:extLst>
+                      <a:ext uri="{53640926-AAD7-44D8-BBD7-CCE9431645EC}">
+                        <a14:shadowObscured xmlns:a14="http://schemas.microsoft.com/office/drawing/2010/main"/>
+                      </a:ext>
+                    </a:extLst>
+                  </pic:spPr>
+                </pic:pic>
+              </a:graphicData>
+            </a:graphic>
+          </wp:inline>
+        </w:drawing>
+      </w:r>
+      <w:bookmarkStart w:id="0" w:name="_GoBack"/>
+      <w:bookmarkEnd w:id="0"/>
     </w:p>
     <w:p>
       <w:pPr>
+        <w:pStyle w:val="papertitle"/>
+        <w:spacing w:before="100" w:beforeAutospacing="1" w:after="100" w:afterAutospacing="1"/>
+        <w:rPr>
+          <w:kern w:val="48"/>
+        </w:rPr>
+      </w:pPr>
+      <w:r>
+        <w:rPr>
+          <w:kern w:val="48"/>
+        </w:rPr>
+        <w:t>Windows Packer/Loader</w:t>
+      </w:r>
+    </w:p>
+    <w:p>
+      <w:pPr>
         <w:pStyle w:val="Author"/>
         <w:spacing w:before="100" w:beforeAutospacing="1" w:after="100" w:afterAutospacing="1" w:line="120" w:lineRule="auto"/>
         <w:rPr>
@@ -26,7 +93,7 @@
           <w:szCs w:val="16"/>
         </w:rPr>
         <w:sectPr>
-          <w:footerReference w:type="first" r:id="rId8"/>
+          <w:footerReference w:type="first" r:id="rId9"/>
           <w:pgSz w:w="11906" w:h="16838" w:code="9"/>
           <w:pgMar w:top="540" w:right="893" w:bottom="1440" w:left="893" w:header="720" w:footer="720" w:gutter="0"/>
           <w:cols w:space="720"/>
@@ -531,7 +598,13 @@
         <w:t xml:space="preserve"> </w:t>
       </w:r>
       <w:r>
-        <w:t>Our project fulfills a request to produce a software toolkit that allows for remote code execution completely in RAM and file transfer via a service running on a remote host. The goal of our stakeholder, Lockheed Martin Corp. (LM), is for our research to identify a unique way to accomplish this task. The following requirements were provided by LM: (1) the toolkit must be comprised of two separate executables – a “packer” and a “loader”; (2) the “packer” runs locally on Linux, compresses, then encrypts with AES via a user-provided password before sending data to remote hosts; (3) the “loader” runs on a Windows remote host as a service, receives incoming packed data, decrypts/decompresses, and executes any PE files entirely in RAM (i.e. without touching disk). Other loader operating systems were desired. We delivered. A four-part concept of operations was established: (1) a user selects a data block (e.g. executable file) and sends it to the packer where it is packed, (2) the now-packed data is sent over the internet to the remote host, (3) the remote host receives the packed data with the running loader service, (4) the loader decrypts the data block and will either run it in RAM or make it available on the Disk. Specifically, a CLI was built for the packer for user interaction, and a heartbeat process for the loader was designed in order to communicate uptime and availability of remote hosts to the user. Our toolkit, written in C++, implements the desired objectives of our stakeholder. We utilized Libressl, filesystem, miniz, etc. libraries to accomplish the objectives. Finally, quality assurance was established through integration and unit tests of the toolkit. The software was then handed over to LM for confirmation and testing in their environment. Alterations were made as requested and the final product was shipped. This paper provides an in-depth analysis of our product and our research into similar products and methodologies to our solution.</w:t>
+        <w:t xml:space="preserve">Our project fulfills a request to produce a software toolkit that allows for remote code execution completely in RAM and file transfer via a service running on a remote host. The goal of our stakeholder, Lockheed Martin Corp. (LM), is for our research to identify a unique way to accomplish this task. The following requirements were provided by LM: (1) the toolkit must be comprised of two separate executables – a “packer” and a “loader”; (2) the “packer” runs locally on Linux, compresses, then encrypts with AES via a user-provided password before sending data to remote hosts; (3) the “loader” runs on a Windows remote host as a service, receives incoming packed data, decrypts/decompresses, and executes any PE files entirely in RAM (i.e. without touching disk). Other loader operating systems were desired. We delivered. A four-part concept of operations was established: (1) a user selects a data block (e.g. executable file) and sends it to the packer where it is packed, (2) the now-packed data is sent over the internet to the remote host, (3) the remote host receives the packed data with the running loader service, (4) the loader decrypts the data block and will either run it in RAM or make it available on the Disk. Specifically, a CLI was built for the packer for user interaction, and a heartbeat process for the loader was designed in order to communicate uptime and availability of remote hosts to the user. Our toolkit, written in C++, implements the desired objectives of our stakeholder. We utilized </w:t>
+      </w:r>
+      <w:r>
+        <w:t>libssh</w:t>
+      </w:r>
+      <w:r>
+        <w:t>, filesystem, miniz, etc. libraries to accomplish the objectives. Finally, quality assurance was established through integration and unit tests of the toolkit. The software was then handed over to LM for confirmation and testing in their environment. Alterations were made as requested and the final product was shipped. This paper provides an in-depth analysis of our product and our research into similar products and methodologies to our solution.</w:t>
       </w:r>
     </w:p>
     <w:p>
@@ -547,6 +620,9 @@
       <w:r>
         <w:t xml:space="preserve"> remote code execution</w:t>
       </w:r>
+      <w:r>
+        <w:t>, CLI</w:t>
+      </w:r>
     </w:p>
     <w:p>
       <w:pPr>
@@ -573,7 +649,13 @@
         <w:rPr>
           <w:lang w:val="en-US"/>
         </w:rPr>
-        <w:t>subvertly and securely</w:t>
+        <w:t>covertly</w:t>
+      </w:r>
+      <w:r>
+        <w:rPr>
+          <w:lang w:val="en-US"/>
+        </w:rPr>
+        <w:t xml:space="preserve"> and securely</w:t>
       </w:r>
       <w:r>
         <w:rPr>
@@ -609,7 +691,7 @@
         <w:rPr>
           <w:lang w:val="en-US"/>
         </w:rPr>
-        <w:t>execute</w:t>
+        <w:t>executed</w:t>
       </w:r>
       <w:r>
         <w:rPr>
@@ -627,7 +709,7 @@
         <w:rPr>
           <w:lang w:val="en-US"/>
         </w:rPr>
-        <w:t xml:space="preserve">  Many ways </w:t>
+        <w:t xml:space="preserve"> Many ways </w:t>
       </w:r>
       <w:r>
         <w:rPr>
@@ -651,7 +733,7 @@
         <w:rPr>
           <w:lang w:val="en-US"/>
         </w:rPr>
-        <w:t xml:space="preserve">conditionally.  </w:t>
+        <w:t xml:space="preserve">conditionally. </w:t>
       </w:r>
       <w:r>
         <w:rPr>
@@ -663,7 +745,7 @@
         <w:rPr>
           <w:lang w:val="en-US"/>
         </w:rPr>
-        <w:t xml:space="preserve">on a different OS.  Personal </w:t>
+        <w:t xml:space="preserve">on a different OS. Personal </w:t>
       </w:r>
       <w:r>
         <w:rPr>
@@ -675,7 +757,19 @@
         <w:rPr>
           <w:lang w:val="en-US"/>
         </w:rPr>
-        <w:t xml:space="preserve">code execution, but not others.  These factors depend on the security and configuration of the target remote host (RH).  Networking factors play a role, too.  </w:t>
+        <w:t>code execution, but not others. These factors depend on the security and configuration of the target remote host (RH). Networking factors</w:t>
+      </w:r>
+      <w:r>
+        <w:rPr>
+          <w:lang w:val="en-US"/>
+        </w:rPr>
+        <w:t xml:space="preserve"> can</w:t>
+      </w:r>
+      <w:r>
+        <w:rPr>
+          <w:lang w:val="en-US"/>
+        </w:rPr>
+        <w:t xml:space="preserve"> play a role, too. </w:t>
       </w:r>
       <w:r>
         <w:rPr>
@@ -687,19 +781,43 @@
         <w:rPr>
           <w:lang w:val="en-US"/>
         </w:rPr>
-        <w:t xml:space="preserve"> to name a few.  The method for subvert and secure network delivery </w:t>
-      </w:r>
-      <w:r>
-        <w:rPr>
-          <w:lang w:val="en-US"/>
-        </w:rPr>
-        <w:t>must also be chosen wisely, and is target-specific.</w:t>
-      </w:r>
-      <w:r>
-        <w:rPr>
-          <w:lang w:val="en-US"/>
-        </w:rPr>
-        <w:t xml:space="preserve">  Our stakeholder, Lockheed Martin, asked us to tackle this research question and deliver a </w:t>
+        <w:t xml:space="preserve"> </w:t>
+      </w:r>
+      <w:r>
+        <w:rPr>
+          <w:lang w:val="en-US"/>
+        </w:rPr>
+        <w:t>all effect the ability to deliver code</w:t>
+      </w:r>
+      <w:r>
+        <w:rPr>
+          <w:lang w:val="en-US"/>
+        </w:rPr>
+        <w:t xml:space="preserve">.  The method for subvert and secure network delivery </w:t>
+      </w:r>
+      <w:r>
+        <w:rPr>
+          <w:lang w:val="en-US"/>
+        </w:rPr>
+        <w:t>must also be chosen wisely and is target</w:t>
+      </w:r>
+      <w:r>
+        <w:rPr>
+          <w:lang w:val="en-US"/>
+        </w:rPr>
+        <w:t xml:space="preserve"> </w:t>
+      </w:r>
+      <w:r>
+        <w:rPr>
+          <w:lang w:val="en-US"/>
+        </w:rPr>
+        <w:t>specific.</w:t>
+      </w:r>
+      <w:r>
+        <w:rPr>
+          <w:lang w:val="en-US"/>
+        </w:rPr>
+        <w:t xml:space="preserve"> Our stakeholder, Lockheed Martin, asked us to tackle this research question and deliver a </w:t>
       </w:r>
       <w:r>
         <w:rPr>
@@ -711,7 +829,7 @@
         <w:rPr>
           <w:lang w:val="en-US"/>
         </w:rPr>
-        <w:t xml:space="preserve">  The below paper explores </w:t>
+        <w:t xml:space="preserve"> The below paper explores </w:t>
       </w:r>
       <w:r>
         <w:rPr>
@@ -729,13 +847,7 @@
         <w:rPr>
           <w:lang w:val="en-US"/>
         </w:rPr>
-        <w:t xml:space="preserve"> and (2) remote code </w:t>
-      </w:r>
-      <w:r>
-        <w:rPr>
-          <w:lang w:val="en-US"/>
-        </w:rPr>
-        <w:t xml:space="preserve">execution completely in memory; and </w:t>
+        <w:t xml:space="preserve"> and (2) remote code execution completely in memory; and </w:t>
       </w:r>
       <w:r>
         <w:rPr>
@@ -753,10 +865,222 @@
     <w:p>
       <w:pPr>
         <w:pStyle w:val="BodyText"/>
-        <w:rPr>
-          <w:lang w:val="en-US"/>
-        </w:rPr>
-      </w:pPr>
+        <w:ind w:firstLine="0"/>
+        <w:rPr>
+          <w:lang w:val="en-US"/>
+        </w:rPr>
+      </w:pPr>
+      <w:r>
+        <w:rPr>
+          <w:noProof/>
+          <w:lang w:val="en-US"/>
+        </w:rPr>
+        <mc:AlternateContent>
+          <mc:Choice Requires="wps">
+            <w:drawing>
+              <wp:anchor distT="45720" distB="45720" distL="114300" distR="114300" simplePos="0" relativeHeight="251658241" behindDoc="0" locked="0" layoutInCell="1" allowOverlap="1" wp14:anchorId="0E4C2852" wp14:editId="1AB391C8">
+                <wp:simplePos x="0" y="0"/>
+                <wp:positionH relativeFrom="column">
+                  <wp:align>center</wp:align>
+                </wp:positionH>
+                <wp:positionV relativeFrom="paragraph">
+                  <wp:posOffset>182880</wp:posOffset>
+                </wp:positionV>
+                <wp:extent cx="2360930" cy="1404620"/>
+                <wp:effectExtent l="0" t="0" r="22860" b="11430"/>
+                <wp:wrapSquare wrapText="bothSides"/>
+                <wp:docPr id="217" name="Text Box 2"/>
+                <wp:cNvGraphicFramePr>
+                  <a:graphicFrameLocks xmlns:a="http://schemas.openxmlformats.org/drawingml/2006/main"/>
+                </wp:cNvGraphicFramePr>
+                <a:graphic xmlns:a="http://schemas.openxmlformats.org/drawingml/2006/main">
+                  <a:graphicData uri="http://schemas.microsoft.com/office/word/2010/wordprocessingShape">
+                    <wps:wsp>
+                      <wps:cNvSpPr txBox="1">
+                        <a:spLocks noChangeArrowheads="1"/>
+                      </wps:cNvSpPr>
+                      <wps:spPr bwMode="auto">
+                        <a:xfrm>
+                          <a:off x="0" y="0"/>
+                          <a:ext cx="2360930" cy="1404620"/>
+                        </a:xfrm>
+                        <a:prstGeom prst="rect">
+                          <a:avLst/>
+                        </a:prstGeom>
+                        <a:solidFill>
+                          <a:srgbClr val="FFFFFF"/>
+                        </a:solidFill>
+                        <a:ln w="9525">
+                          <a:solidFill>
+                            <a:srgbClr val="000000"/>
+                          </a:solidFill>
+                          <a:miter lim="800000"/>
+                          <a:headEnd/>
+                          <a:tailEnd/>
+                        </a:ln>
+                      </wps:spPr>
+                      <wps:txbx>
+                        <w:txbxContent>
+                          <w:p>
+                            <w:r>
+                              <w:rPr>
+                                <w:noProof/>
+                              </w:rPr>
+                              <w:drawing>
+                                <wp:inline distT="0" distB="0" distL="0" distR="0" wp14:anchorId="2E3BB36F" wp14:editId="23C36BEA">
+                                  <wp:extent cx="2348865" cy="1027430"/>
+                                  <wp:effectExtent l="0" t="0" r="0" b="1270"/>
+                                  <wp:docPr id="3" name="Picture 3"/>
+                                  <wp:cNvGraphicFramePr>
+                                    <a:graphicFrameLocks xmlns:a="http://schemas.openxmlformats.org/drawingml/2006/main" noChangeAspect="1"/>
+                                  </wp:cNvGraphicFramePr>
+                                  <a:graphic xmlns:a="http://schemas.openxmlformats.org/drawingml/2006/main">
+                                    <a:graphicData uri="http://schemas.openxmlformats.org/drawingml/2006/picture">
+                                      <pic:pic xmlns:pic="http://schemas.openxmlformats.org/drawingml/2006/picture">
+                                        <pic:nvPicPr>
+                                          <pic:cNvPr id="0" name="Picture 1"/>
+                                          <pic:cNvPicPr>
+                                            <a:picLocks noChangeAspect="1" noChangeArrowheads="1"/>
+                                          </pic:cNvPicPr>
+                                        </pic:nvPicPr>
+                                        <pic:blipFill>
+                                          <a:blip r:embed="rId10">
+                                            <a:extLst>
+                                              <a:ext uri="{28A0092B-C50C-407E-A947-70E740481C1C}">
+                                                <a14:useLocalDpi xmlns:a14="http://schemas.microsoft.com/office/drawing/2010/main" val="0"/>
+                                              </a:ext>
+                                            </a:extLst>
+                                          </a:blip>
+                                          <a:srcRect/>
+                                          <a:stretch>
+                                            <a:fillRect/>
+                                          </a:stretch>
+                                        </pic:blipFill>
+                                        <pic:spPr bwMode="auto">
+                                          <a:xfrm>
+                                            <a:off x="0" y="0"/>
+                                            <a:ext cx="2380467" cy="1041253"/>
+                                          </a:xfrm>
+                                          <a:prstGeom prst="rect">
+                                            <a:avLst/>
+                                          </a:prstGeom>
+                                          <a:noFill/>
+                                          <a:ln>
+                                            <a:noFill/>
+                                          </a:ln>
+                                        </pic:spPr>
+                                      </pic:pic>
+                                    </a:graphicData>
+                                  </a:graphic>
+                                </wp:inline>
+                              </w:drawing>
+                            </w:r>
+                          </w:p>
+                          <w:p>
+                            <w:r>
+                              <w:t xml:space="preserve">Fig 1. </w:t>
+                            </w:r>
+                            <w:r>
+                              <w:t>Packer selection menu</w:t>
+                            </w:r>
+                          </w:p>
+                        </w:txbxContent>
+                      </wps:txbx>
+                      <wps:bodyPr rot="0" vert="horz" wrap="square" lIns="91440" tIns="45720" rIns="91440" bIns="45720" anchor="t" anchorCtr="0">
+                        <a:spAutoFit/>
+                      </wps:bodyPr>
+                    </wps:wsp>
+                  </a:graphicData>
+                </a:graphic>
+                <wp14:sizeRelH relativeFrom="margin">
+                  <wp14:pctWidth>40000</wp14:pctWidth>
+                </wp14:sizeRelH>
+                <wp14:sizeRelV relativeFrom="margin">
+                  <wp14:pctHeight>20000</wp14:pctHeight>
+                </wp14:sizeRelV>
+              </wp:anchor>
+            </w:drawing>
+          </mc:Choice>
+          <mc:Fallback>
+            <w:pict>
+              <v:shapetype w14:anchorId="0E4C2852" id="_x0000_t202" coordsize="21600,21600" o:spt="202" path="m,l,21600r21600,l21600,xe">
+                <v:stroke joinstyle="miter"/>
+                <v:path gradientshapeok="t" o:connecttype="rect"/>
+              </v:shapetype>
+              <v:shape id="Text Box 2" o:spid="_x0000_s1026" type="#_x0000_t202" style="position:absolute;left:0;text-align:left;margin-left:0;margin-top:14.4pt;width:185.9pt;height:110.6pt;z-index:251658241;visibility:visible;mso-wrap-style:square;mso-width-percent:400;mso-height-percent:200;mso-wrap-distance-left:9pt;mso-wrap-distance-top:3.6pt;mso-wrap-distance-right:9pt;mso-wrap-distance-bottom:3.6pt;mso-position-horizontal:center;mso-position-horizontal-relative:text;mso-position-vertical:absolute;mso-position-vertical-relative:text;mso-width-percent:400;mso-height-percent:200;mso-width-relative:margin;mso-height-relative:margin;v-text-anchor:top" o:gfxdata="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">
+                <v:textbox style="mso-fit-shape-to-text:t">
+                  <w:txbxContent>
+                    <w:p>
+                      <w:r>
+                        <w:rPr>
+                          <w:noProof/>
+                        </w:rPr>
+                        <w:drawing>
+                          <wp:inline distT="0" distB="0" distL="0" distR="0" wp14:anchorId="2E3BB36F" wp14:editId="23C36BEA">
+                            <wp:extent cx="2348865" cy="1027430"/>
+                            <wp:effectExtent l="0" t="0" r="0" b="1270"/>
+                            <wp:docPr id="3" name="Picture 3"/>
+                            <wp:cNvGraphicFramePr>
+                              <a:graphicFrameLocks xmlns:a="http://schemas.openxmlformats.org/drawingml/2006/main" noChangeAspect="1"/>
+                            </wp:cNvGraphicFramePr>
+                            <a:graphic xmlns:a="http://schemas.openxmlformats.org/drawingml/2006/main">
+                              <a:graphicData uri="http://schemas.openxmlformats.org/drawingml/2006/picture">
+                                <pic:pic xmlns:pic="http://schemas.openxmlformats.org/drawingml/2006/picture">
+                                  <pic:nvPicPr>
+                                    <pic:cNvPr id="0" name="Picture 1"/>
+                                    <pic:cNvPicPr>
+                                      <a:picLocks noChangeAspect="1" noChangeArrowheads="1"/>
+                                    </pic:cNvPicPr>
+                                  </pic:nvPicPr>
+                                  <pic:blipFill>
+                                    <a:blip r:embed="rId10">
+                                      <a:extLst>
+                                        <a:ext uri="{28A0092B-C50C-407E-A947-70E740481C1C}">
+                                          <a14:useLocalDpi xmlns:a14="http://schemas.microsoft.com/office/drawing/2010/main" val="0"/>
+                                        </a:ext>
+                                      </a:extLst>
+                                    </a:blip>
+                                    <a:srcRect/>
+                                    <a:stretch>
+                                      <a:fillRect/>
+                                    </a:stretch>
+                                  </pic:blipFill>
+                                  <pic:spPr bwMode="auto">
+                                    <a:xfrm>
+                                      <a:off x="0" y="0"/>
+                                      <a:ext cx="2380467" cy="1041253"/>
+                                    </a:xfrm>
+                                    <a:prstGeom prst="rect">
+                                      <a:avLst/>
+                                    </a:prstGeom>
+                                    <a:noFill/>
+                                    <a:ln>
+                                      <a:noFill/>
+                                    </a:ln>
+                                  </pic:spPr>
+                                </pic:pic>
+                              </a:graphicData>
+                            </a:graphic>
+                          </wp:inline>
+                        </w:drawing>
+                      </w:r>
+                    </w:p>
+                    <w:p>
+                      <w:r>
+                        <w:t xml:space="preserve">Fig 1. </w:t>
+                      </w:r>
+                      <w:r>
+                        <w:t>Packer selection menu</w:t>
+                      </w:r>
+                    </w:p>
+                  </w:txbxContent>
+                </v:textbox>
+                <w10:wrap type="square"/>
+              </v:shape>
+            </w:pict>
+          </mc:Fallback>
+        </mc:AlternateContent>
+      </w:r>
     </w:p>
     <w:p>
       <w:pPr>
@@ -771,7 +1095,7 @@
         <w:pStyle w:val="Heading2"/>
       </w:pPr>
       <w:r>
-        <w:t>This is how subsections are done</w:t>
+        <w:t>SSH Port Forwarding</w:t>
       </w:r>
     </w:p>
     <w:p>
@@ -785,7 +1109,139 @@
         <w:rPr>
           <w:lang w:val="en-US"/>
         </w:rPr>
-        <w:t>Stuff</w:t>
+        <w:t xml:space="preserve">For delivery of the </w:t>
+      </w:r>
+      <w:r>
+        <w:rPr>
+          <w:lang w:val="en-US"/>
+        </w:rPr>
+        <w:t xml:space="preserve">file we’ve decided upon using </w:t>
+      </w:r>
+      <w:r>
+        <w:rPr>
+          <w:lang w:val="en-US"/>
+        </w:rPr>
+        <w:t xml:space="preserve">SSH </w:t>
+      </w:r>
+      <w:r>
+        <w:rPr>
+          <w:lang w:val="en-US"/>
+        </w:rPr>
+        <w:t xml:space="preserve">port </w:t>
+      </w:r>
+      <w:r>
+        <w:rPr>
+          <w:lang w:val="en-US"/>
+        </w:rPr>
+        <w:t xml:space="preserve">forwarding. </w:t>
+      </w:r>
+      <w:r>
+        <w:rPr>
+          <w:lang w:val="en-US"/>
+        </w:rPr>
+        <w:t xml:space="preserve">We set up </w:t>
+      </w:r>
+      <w:r>
+        <w:rPr>
+          <w:lang w:val="en-US"/>
+        </w:rPr>
+        <w:t>an</w:t>
+      </w:r>
+      <w:r>
+        <w:rPr>
+          <w:lang w:val="en-US"/>
+        </w:rPr>
+        <w:t xml:space="preserve"> SSH server on the Windows Loader side </w:t>
+      </w:r>
+      <w:r>
+        <w:rPr>
+          <w:lang w:val="en-US"/>
+        </w:rPr>
+        <w:t xml:space="preserve">that </w:t>
+      </w:r>
+      <w:r>
+        <w:rPr>
+          <w:lang w:val="en-US"/>
+        </w:rPr>
+        <w:t xml:space="preserve">the </w:t>
+      </w:r>
+      <w:r>
+        <w:rPr>
+          <w:lang w:val="en-US"/>
+        </w:rPr>
+        <w:t xml:space="preserve">Linux Loader </w:t>
+      </w:r>
+      <w:r>
+        <w:rPr>
+          <w:lang w:val="en-US"/>
+        </w:rPr>
+        <w:t xml:space="preserve">connects to. </w:t>
+      </w:r>
+      <w:r>
+        <w:rPr>
+          <w:lang w:val="en-US"/>
+        </w:rPr>
+        <w:t xml:space="preserve">We decided to use SSH to help manage the key store. </w:t>
+      </w:r>
+      <w:r>
+        <w:rPr>
+          <w:lang w:val="en-US"/>
+        </w:rPr>
+        <w:t>We u</w:t>
+      </w:r>
+      <w:r>
+        <w:rPr>
+          <w:lang w:val="en-US"/>
+        </w:rPr>
+        <w:t xml:space="preserve">tilized the </w:t>
+      </w:r>
+      <w:r>
+        <w:rPr>
+          <w:lang w:val="en-US"/>
+        </w:rPr>
+        <w:t>functions included</w:t>
+      </w:r>
+      <w:r>
+        <w:rPr>
+          <w:lang w:val="en-US"/>
+        </w:rPr>
+        <w:t xml:space="preserve"> in</w:t>
+      </w:r>
+      <w:r>
+        <w:rPr>
+          <w:lang w:val="en-US"/>
+        </w:rPr>
+        <w:t xml:space="preserve"> libssh to create the SSH session between the Packer and Loader and then created </w:t>
+      </w:r>
+      <w:r>
+        <w:rPr>
+          <w:lang w:val="en-US"/>
+        </w:rPr>
+        <w:t xml:space="preserve">a second channel for the port forwarding. This forward any communication we wanted between the ports we assigned that packer and loader. </w:t>
+      </w:r>
+      <w:r>
+        <w:rPr>
+          <w:lang w:val="en-US"/>
+        </w:rPr>
+        <w:t xml:space="preserve">Doing this allowed us to write the file to the channel and send it </w:t>
+      </w:r>
+      <w:r>
+        <w:rPr>
+          <w:lang w:val="en-US"/>
+        </w:rPr>
+        <w:t xml:space="preserve">securely and </w:t>
+      </w:r>
+      <w:r>
+        <w:rPr>
+          <w:lang w:val="en-US"/>
+        </w:rPr>
+        <w:t>discretely</w:t>
+      </w:r>
+      <w:r>
+        <w:rPr>
+          <w:lang w:val="en-US"/>
+        </w:rPr>
+        <w:t xml:space="preserve"> between the two. </w:t>
       </w:r>
     </w:p>
     <w:p>
@@ -837,7 +1293,7 @@
         <w:pStyle w:val="Heading2"/>
       </w:pPr>
       <w:r>
-        <w:t>Subsection, if needed</w:t>
+        <w:t>Benefits of Execution in Memory</w:t>
       </w:r>
     </w:p>
     <w:p>
@@ -851,7 +1307,43 @@
         <w:rPr>
           <w:lang w:val="en-US"/>
         </w:rPr>
-        <w:t>More stuff</w:t>
+        <w:t xml:space="preserve">Code execution that never touches the Disk </w:t>
+      </w:r>
+      <w:r>
+        <w:rPr>
+          <w:lang w:val="en-US"/>
+        </w:rPr>
+        <w:t>has a number of advantages.</w:t>
+      </w:r>
+      <w:r>
+        <w:rPr>
+          <w:lang w:val="en-US"/>
+        </w:rPr>
+        <w:t xml:space="preserve"> </w:t>
+      </w:r>
+      <w:r>
+        <w:rPr>
+          <w:lang w:val="en-US"/>
+        </w:rPr>
+        <w:t xml:space="preserve">It is much harder to </w:t>
+      </w:r>
+      <w:r>
+        <w:rPr>
+          <w:lang w:val="en-US"/>
+        </w:rPr>
+        <w:t xml:space="preserve">trace back and analyze </w:t>
+      </w:r>
+      <w:r>
+        <w:rPr>
+          <w:lang w:val="en-US"/>
+        </w:rPr>
+        <w:t xml:space="preserve">a program that has only ever existed in volatile memory which is wiped after </w:t>
+      </w:r>
+      <w:r>
+        <w:rPr>
+          <w:lang w:val="en-US"/>
+        </w:rPr>
+        <w:t xml:space="preserve">the system is powered off. </w:t>
       </w:r>
     </w:p>
     <w:p>
@@ -905,22 +1397,150 @@
         <w:pStyle w:val="Heading2"/>
       </w:pPr>
       <w:r>
-        <w:t>Subsection</w:t>
+        <w:t xml:space="preserve">Future </w:t>
+      </w:r>
+      <w:r>
+        <w:t>Development</w:t>
       </w:r>
     </w:p>
     <w:p>
       <w:pPr>
         <w:pStyle w:val="BodyText"/>
         <w:rPr>
-          <w:i/>
-        </w:rPr>
-      </w:pPr>
-      <w:r>
-        <w:rPr>
-          <w:bCs/>
-          <w:lang w:val="en-US"/>
-        </w:rPr>
-        <w:t>stuff</w:t>
+          <w:lang w:val="en-US"/>
+        </w:rPr>
+      </w:pPr>
+      <w:r>
+        <w:rPr>
+          <w:lang w:val="en-US"/>
+        </w:rPr>
+        <w:t xml:space="preserve">Although our tool functions as both the downloader and loader for the malware, traditionally a packer/loader tool works </w:t>
+      </w:r>
+      <w:r>
+        <w:rPr>
+          <w:lang w:val="en-US"/>
+        </w:rPr>
+        <w:t>in</w:t>
+      </w:r>
+      <w:r>
+        <w:rPr>
+          <w:lang w:val="en-US"/>
+        </w:rPr>
+        <w:t xml:space="preserve"> </w:t>
+      </w:r>
+      <w:r>
+        <w:rPr>
+          <w:lang w:val="en-US"/>
+        </w:rPr>
+        <w:t>junction with a downloader. The malware is packed into a portable executable as an encrypted/</w:t>
+      </w:r>
+      <w:r>
+        <w:rPr>
+          <w:lang w:val="en-US"/>
+        </w:rPr>
+        <w:t xml:space="preserve">compressed blob with a prepended loader stub designed to unpack it. This packed binary is then sent to the remote target and </w:t>
+      </w:r>
+      <w:r>
+        <w:rPr>
+          <w:lang w:val="en-US"/>
+        </w:rPr>
+        <w:t>staged</w:t>
+      </w:r>
+      <w:r>
+        <w:rPr>
+          <w:lang w:val="en-US"/>
+        </w:rPr>
+        <w:t xml:space="preserve"> by a downloader or stage</w:t>
+      </w:r>
+      <w:r>
+        <w:rPr>
+          <w:lang w:val="en-US"/>
+        </w:rPr>
+        <w:t>r</w:t>
+      </w:r>
+      <w:r>
+        <w:rPr>
+          <w:lang w:val="en-US"/>
+        </w:rPr>
+        <w:t xml:space="preserve"> (the </w:t>
+      </w:r>
+      <w:r>
+        <w:rPr>
+          <w:lang w:val="en-US"/>
+        </w:rPr>
+        <w:t xml:space="preserve">initial payload executed on the remote system). </w:t>
+      </w:r>
+      <w:r>
+        <w:rPr>
+          <w:lang w:val="en-US"/>
+        </w:rPr>
+        <w:t>On</w:t>
+      </w:r>
+      <w:r>
+        <w:rPr>
+          <w:lang w:val="en-US"/>
+        </w:rPr>
+        <w:t>c</w:t>
+      </w:r>
+      <w:r>
+        <w:rPr>
+          <w:lang w:val="en-US"/>
+        </w:rPr>
+        <w:t xml:space="preserve">e on the remote system, the downloader executes the loader stub on the packed binary to unencrypt/decompress the binary and then pass execution back to the original malware. </w:t>
+      </w:r>
+      <w:r>
+        <w:rPr>
+          <w:lang w:val="en-US"/>
+        </w:rPr>
+        <w:t>Both the networking and packing of malware are complicated tasks that must consider changing security technologies and the state of the target operating system architecture.</w:t>
+      </w:r>
+      <w:r>
+        <w:rPr>
+          <w:lang w:val="en-US"/>
+        </w:rPr>
+        <w:t xml:space="preserve"> Developing a universal solution to perform all tasks perfectly is </w:t>
+      </w:r>
+      <w:r>
+        <w:rPr>
+          <w:lang w:val="en-US"/>
+        </w:rPr>
+        <w:t>practically</w:t>
+      </w:r>
+      <w:r>
+        <w:rPr>
+          <w:lang w:val="en-US"/>
+        </w:rPr>
+        <w:t xml:space="preserve"> impossible</w:t>
+      </w:r>
+      <w:r>
+        <w:rPr>
+          <w:lang w:val="en-US"/>
+        </w:rPr>
+        <w:t xml:space="preserve"> and instead development should focus on small pieces of each problem. </w:t>
+      </w:r>
+      <w:r>
+        <w:rPr>
+          <w:lang w:val="en-US"/>
+        </w:rPr>
+        <w:t xml:space="preserve">An ideal future design for an effective packer/loader solution would revolve around modular toolkits that perform small tasks but very </w:t>
+      </w:r>
+      <w:r>
+        <w:rPr>
+          <w:lang w:val="en-US"/>
+        </w:rPr>
+        <w:t>effectively</w:t>
+      </w:r>
+      <w:r>
+        <w:rPr>
+          <w:lang w:val="en-US"/>
+        </w:rPr>
+        <w:t xml:space="preserve">, that can then be combined and interchanged when needed to </w:t>
+      </w:r>
+      <w:r>
+        <w:rPr>
+          <w:lang w:val="en-US"/>
+        </w:rPr>
+        <w:t>provide an extensible and adaptable form of deployment for malware.</w:t>
       </w:r>
     </w:p>
     <w:p>
@@ -1272,7 +1892,7 @@
         <w:rPr>
           <w:lang w:val="en-US"/>
         </w:rPr>
-        <w:t xml:space="preserve">  Ms. Elfring was incredibly knowledgably, professional, and helpful as the subject matter expert on the project.  We would also like to thank </w:t>
+        <w:t xml:space="preserve"> Ms. Elfring was incredibly knowledgably, professional, and helpful as the subject matter expert on the project. We would also like to thank </w:t>
       </w:r>
       <w:r>
         <w:rPr>
@@ -1286,8 +1906,6 @@
         </w:rPr>
         <w:t xml:space="preserve"> for being everything we could have possibly wanted in a faculty mentor and George Mason University as our degree program.</w:t>
       </w:r>
-      <w:bookmarkStart w:id="0" w:name="_GoBack"/>
-      <w:bookmarkEnd w:id="0"/>
     </w:p>
     <w:p>
       <w:pPr>
@@ -1302,11 +1920,7 @@
         <w:pStyle w:val="BodyText"/>
       </w:pPr>
       <w:r>
-        <w:t xml:space="preserve">The template will number citations consecutively within brackets [1]. The sentence punctuation follows the bracket [2]. Refer simply to the reference number, as in [3]—do not use </w:t>
-      </w:r>
-      <w:r>
-        <w:lastRenderedPageBreak/>
-        <w:t>“Ref. [3]” or “reference [3]” except at the beginning of a sentence: “Reference [3] was the first</w:t>
+        <w:t>The template will number citations consecutively within brackets [1]. The sentence punctuation follows the bracket [2]. Refer simply to the reference number, as in [3]—do not use “Ref. [3]” or “reference [3]” except at the beginning of a sentence: “Reference [3] was the first</w:t>
       </w:r>
       <w:r>
         <w:rPr>
@@ -1379,74 +1993,10 @@
         <w:ind w:left="354" w:hanging="354"/>
       </w:pPr>
       <w:r>
-        <w:t xml:space="preserve">G. Eason, B. Noble, and I. N. Sneddon, “On certain integrals of Lipschitz-Hankel type involving products of Bessel functions,” Phil. Trans. Roy. Soc. London, vol. A247, pp. 529–551, April 1955. </w:t>
-      </w:r>
-      <w:r>
-        <w:rPr>
-          <w:i/>
-          <w:iCs/>
-        </w:rPr>
-        <w:t>(references)</w:t>
-      </w:r>
-    </w:p>
-    <w:p>
-      <w:pPr>
-        <w:pStyle w:val="references"/>
-        <w:ind w:left="354" w:hanging="354"/>
-      </w:pPr>
-      <w:r>
-        <w:t>J. Clerk Maxwell, A Treatise on Electricity and Magnetism, 3rd ed., vol. 2. Oxford: Clarendon, 1892, pp.68–73.</w:t>
-      </w:r>
-    </w:p>
-    <w:p>
-      <w:pPr>
-        <w:pStyle w:val="references"/>
-        <w:ind w:left="354" w:hanging="354"/>
-      </w:pPr>
-      <w:r>
-        <w:t>I. S. Jacobs and C. P. Bean, “Fine particles, thin films and exchange anisotropy,” in Magnetism, vol. III, G. T. Rado and H. Suhl, Eds. New York: Academic, 1963, pp. 271–350.</w:t>
-      </w:r>
-    </w:p>
-    <w:p>
-      <w:pPr>
-        <w:pStyle w:val="references"/>
-        <w:ind w:left="354" w:hanging="354"/>
-      </w:pPr>
-      <w:r>
-        <w:t>K. Elissa, “Title of paper if known,” unpublished.</w:t>
-      </w:r>
-    </w:p>
-    <w:p>
-      <w:pPr>
-        <w:pStyle w:val="references"/>
-        <w:ind w:left="354" w:hanging="354"/>
-      </w:pPr>
-      <w:r>
-        <w:t>R. Nicole, “Title of paper with only first word capitalized,” J. Name Stand. Abbrev., in press.</w:t>
-      </w:r>
-    </w:p>
-    <w:p>
-      <w:pPr>
-        <w:pStyle w:val="references"/>
-        <w:ind w:left="354" w:hanging="354"/>
-      </w:pPr>
-      <w:r>
-        <w:t>Y. Yorozu, M. Hirano, K. Oka, and Y. Tagawa, “Electron spectroscopy studies on magneto-optical media and plastic substrate interface,” IEEE Transl. J. Magn. Japan, vol. 2, pp. 740–741, August 1987 [Digests 9th Annual Conf. Magnetics Japan, p. 301, 1982].</w:t>
-      </w:r>
-    </w:p>
-    <w:p>
-      <w:pPr>
-        <w:pStyle w:val="references"/>
-        <w:ind w:left="354" w:hanging="354"/>
-      </w:pPr>
-      <w:r>
-        <w:t>M. Young, The Technical Writer</w:t>
-      </w:r>
-      <w:r>
-        <w:t>’</w:t>
-      </w:r>
-      <w:r>
-        <w:t>s Handbook. Mill Valley, CA: University Science, 1989.</w:t>
+        <w:t>“libssh 0.9.3,” libssh. [Online]. Available: http://api.libssh.org/stable/. [Accessed: 16-Mar-2020].</w:t>
+      </w:r>
+      <w:r>
+        <w:t xml:space="preserve"> </w:t>
       </w:r>
     </w:p>
     <w:p>
@@ -1458,6 +2008,64 @@
         </w:numPr>
         <w:ind w:left="360" w:hanging="360"/>
       </w:pPr>
+      <w:r>
+        <w:t xml:space="preserve">[2]  </w:t>
+      </w:r>
+      <w:r>
+        <w:t>R.</w:t>
+      </w:r>
+      <w:r>
+        <w:t xml:space="preserve"> </w:t>
+      </w:r>
+      <w:r>
+        <w:t xml:space="preserve">Geldreich, “richgel999/miniz,” </w:t>
+      </w:r>
+      <w:r>
+        <w:rPr>
+          <w:i/>
+          <w:iCs/>
+        </w:rPr>
+        <w:t>Githu</w:t>
+      </w:r>
+      <w:r>
+        <w:rPr>
+          <w:i/>
+          <w:iCs/>
+        </w:rPr>
+        <w:t>b</w:t>
+      </w:r>
+      <w:r>
+        <w:t>, 09-Mar-2020. [Online]. Available: https://github.com/richgel999/miniz. [Accessed: 16-Mar-2020].</w:t>
+      </w:r>
+    </w:p>
+    <w:p>
+      <w:pPr>
+        <w:pStyle w:val="references"/>
+        <w:numPr>
+          <w:ilvl w:val="0"/>
+          <w:numId w:val="0"/>
+        </w:numPr>
+        <w:ind w:left="360" w:hanging="360"/>
+      </w:pPr>
+      <w:r>
+        <w:t>[3]</w:t>
+      </w:r>
+      <w:r>
+        <w:tab/>
+      </w:r>
+      <w:r>
+        <w:t>“Filesystem library,” </w:t>
+      </w:r>
+      <w:r>
+        <w:rPr>
+          <w:i/>
+          <w:iCs/>
+        </w:rPr>
+        <w:t>cppreference.com</w:t>
+      </w:r>
+      <w:r>
+        <w:t>, 15-Jun-2018. [Online]. Available: https://en.cppreference.com/w/cpp/experimental/fs. [Accessed: 16-Mar-2020].</w:t>
+      </w:r>
     </w:p>
     <w:p>
       <w:pPr>
@@ -1478,6 +2086,27 @@
           <w:szCs w:val="20"/>
           <w:lang w:val="x-none" w:eastAsia="x-none"/>
         </w:rPr>
+      </w:pPr>
+    </w:p>
+    <w:p>
+      <w:pPr>
+        <w:pStyle w:val="references"/>
+        <w:numPr>
+          <w:ilvl w:val="0"/>
+          <w:numId w:val="0"/>
+        </w:numPr>
+        <w:spacing w:line="240" w:lineRule="auto"/>
+        <w:ind w:left="360" w:hanging="360"/>
+        <w:rPr>
+          <w:rFonts w:eastAsia="SimSun"/>
+          <w:b/>
+          <w:noProof w:val="0"/>
+          <w:color w:val="FF0000"/>
+          <w:spacing w:val="-1"/>
+          <w:sz w:val="20"/>
+          <w:szCs w:val="20"/>
+          <w:lang w:val="x-none" w:eastAsia="x-none"/>
+        </w:rPr>
         <w:sectPr>
           <w:type w:val="continuous"/>
           <w:pgSz w:w="11906" w:h="16838" w:code="9"/>
@@ -1492,10 +2121,258 @@
         <w:rPr>
           <w:noProof/>
         </w:rPr>
+        <w:drawing>
+          <wp:inline distT="0" distB="0" distL="0" distR="0" wp14:anchorId="602AC75F" wp14:editId="642F835E">
+            <wp:extent cx="5218358" cy="2491543"/>
+            <wp:effectExtent l="0" t="0" r="1905" b="4445"/>
+            <wp:docPr id="424130931" name="Picture 2"/>
+            <wp:cNvGraphicFramePr>
+              <a:graphicFrameLocks xmlns:a="http://schemas.openxmlformats.org/drawingml/2006/main" noChangeAspect="1"/>
+            </wp:cNvGraphicFramePr>
+            <a:graphic xmlns:a="http://schemas.openxmlformats.org/drawingml/2006/main">
+              <a:graphicData uri="http://schemas.openxmlformats.org/drawingml/2006/picture">
+                <pic:pic xmlns:pic="http://schemas.openxmlformats.org/drawingml/2006/picture">
+                  <pic:nvPicPr>
+                    <pic:cNvPr id="0" name="Picture 2"/>
+                    <pic:cNvPicPr/>
+                  </pic:nvPicPr>
+                  <pic:blipFill>
+                    <a:blip r:embed="rId11">
+                      <a:extLst>
+                        <a:ext uri="{28A0092B-C50C-407E-A947-70E740481C1C}">
+                          <a14:useLocalDpi xmlns:a14="http://schemas.microsoft.com/office/drawing/2010/main" val="0"/>
+                        </a:ext>
+                      </a:extLst>
+                    </a:blip>
+                    <a:stretch>
+                      <a:fillRect/>
+                    </a:stretch>
+                  </pic:blipFill>
+                  <pic:spPr>
+                    <a:xfrm>
+                      <a:off x="0" y="0"/>
+                      <a:ext cx="5232349" cy="2498223"/>
+                    </a:xfrm>
+                    <a:prstGeom prst="rect">
+                      <a:avLst/>
+                    </a:prstGeom>
+                  </pic:spPr>
+                </pic:pic>
+              </a:graphicData>
+            </a:graphic>
+          </wp:inline>
+        </w:drawing>
+      </w:r>
+      <w:r>
+        <w:rPr>
+          <w:rFonts w:eastAsia="Cambria"/>
+          <w:b/>
+          <w:noProof/>
+        </w:rPr>
+        <mc:AlternateContent>
+          <mc:Choice Requires="wpg">
+            <w:drawing>
+              <wp:anchor distT="0" distB="0" distL="114300" distR="114300" simplePos="0" relativeHeight="251658242" behindDoc="0" locked="0" layoutInCell="1" allowOverlap="1" wp14:anchorId="4715F26F" wp14:editId="1245D329">
+                <wp:simplePos x="0" y="0"/>
+                <wp:positionH relativeFrom="margin">
+                  <wp:posOffset>0</wp:posOffset>
+                </wp:positionH>
+                <wp:positionV relativeFrom="paragraph">
+                  <wp:posOffset>4998720</wp:posOffset>
+                </wp:positionV>
+                <wp:extent cx="3200400" cy="3314700"/>
+                <wp:effectExtent l="0" t="0" r="0" b="0"/>
+                <wp:wrapTopAndBottom/>
+                <wp:docPr id="2" name="Group 2"/>
+                <wp:cNvGraphicFramePr/>
+                <a:graphic xmlns:a="http://schemas.openxmlformats.org/drawingml/2006/main">
+                  <a:graphicData uri="http://schemas.microsoft.com/office/word/2010/wordprocessingGroup">
+                    <wpg:wgp>
+                      <wpg:cNvGrpSpPr/>
+                      <wpg:grpSpPr>
+                        <a:xfrm>
+                          <a:off x="0" y="0"/>
+                          <a:ext cx="3200400" cy="3314700"/>
+                          <a:chOff x="0" y="0"/>
+                          <a:chExt cx="3569970" cy="3573145"/>
+                        </a:xfrm>
+                      </wpg:grpSpPr>
+                      <pic:pic xmlns:pic="http://schemas.openxmlformats.org/drawingml/2006/picture">
+                        <pic:nvPicPr>
+                          <pic:cNvPr id="6" name="Picture 6"/>
+                          <pic:cNvPicPr>
+                            <a:picLocks noChangeAspect="1"/>
+                          </pic:cNvPicPr>
+                        </pic:nvPicPr>
+                        <pic:blipFill rotWithShape="1">
+                          <a:blip r:embed="rId12" cstate="print">
+                            <a:extLst>
+                              <a:ext uri="{28A0092B-C50C-407E-A947-70E740481C1C}">
+                                <a14:useLocalDpi xmlns:a14="http://schemas.microsoft.com/office/drawing/2010/main" val="0"/>
+                              </a:ext>
+                            </a:extLst>
+                          </a:blip>
+                          <a:srcRect l="3197" t="3316" r="4977" b="1087"/>
+                          <a:stretch/>
+                        </pic:blipFill>
+                        <pic:spPr bwMode="auto">
+                          <a:xfrm>
+                            <a:off x="0" y="0"/>
+                            <a:ext cx="3569970" cy="3248025"/>
+                          </a:xfrm>
+                          <a:prstGeom prst="rect">
+                            <a:avLst/>
+                          </a:prstGeom>
+                          <a:ln>
+                            <a:noFill/>
+                          </a:ln>
+                          <a:extLst>
+                            <a:ext uri="{53640926-AAD7-44D8-BBD7-CCE9431645EC}">
+                              <a14:shadowObscured xmlns:a14="http://schemas.microsoft.com/office/drawing/2010/main"/>
+                            </a:ext>
+                          </a:extLst>
+                        </pic:spPr>
+                      </pic:pic>
+                      <wps:wsp>
+                        <wps:cNvPr id="7" name="Text Box 7"/>
+                        <wps:cNvSpPr txBox="1"/>
+                        <wps:spPr>
+                          <a:xfrm>
+                            <a:off x="0" y="3306445"/>
+                            <a:ext cx="3569970" cy="266700"/>
+                          </a:xfrm>
+                          <a:prstGeom prst="rect">
+                            <a:avLst/>
+                          </a:prstGeom>
+                          <a:solidFill>
+                            <a:prstClr val="white"/>
+                          </a:solidFill>
+                          <a:ln>
+                            <a:noFill/>
+                          </a:ln>
+                        </wps:spPr>
+                        <wps:txbx>
+                          <w:txbxContent>
+                            <w:p>
+                              <w:pPr>
+                                <w:pStyle w:val="Caption"/>
+                                <w:jc w:val="center"/>
+                                <w:rPr>
+                                  <w:rFonts w:ascii="Times New Roman" w:hAnsi="Times New Roman" w:cs="Times New Roman"/>
+                                  <w:noProof/>
+                                </w:rPr>
+                              </w:pPr>
+                              <w:r>
+                                <w:t xml:space="preserve">Figure </w:t>
+                              </w:r>
+                              <w:fldSimple w:instr=" SEQ Figure \* ARABIC ">
+                                <w:r>
+                                  <w:rPr>
+                                    <w:noProof/>
+                                  </w:rPr>
+                                  <w:t>2</w:t>
+                                </w:r>
+                              </w:fldSimple>
+                              <w:r>
+                                <w:t xml:space="preserve"> - </w:t>
+                              </w:r>
+                              <w:r>
+                                <w:t>Architecture Diagram</w:t>
+                              </w:r>
+                            </w:p>
+                          </w:txbxContent>
+                        </wps:txbx>
+                        <wps:bodyPr rot="0" spcFirstLastPara="0" vertOverflow="overflow" horzOverflow="overflow" vert="horz" wrap="square" lIns="0" tIns="0" rIns="0" bIns="0" numCol="1" spcCol="0" rtlCol="0" fromWordArt="0" anchor="t" anchorCtr="0" forceAA="0" compatLnSpc="1">
+                          <a:prstTxWarp prst="textNoShape">
+                            <a:avLst/>
+                          </a:prstTxWarp>
+                          <a:noAutofit/>
+                        </wps:bodyPr>
+                      </wps:wsp>
+                    </wpg:wgp>
+                  </a:graphicData>
+                </a:graphic>
+                <wp14:sizeRelH relativeFrom="margin">
+                  <wp14:pctWidth>0</wp14:pctWidth>
+                </wp14:sizeRelH>
+                <wp14:sizeRelV relativeFrom="margin">
+                  <wp14:pctHeight>0</wp14:pctHeight>
+                </wp14:sizeRelV>
+              </wp:anchor>
+            </w:drawing>
+          </mc:Choice>
+          <mc:Fallback>
+            <w:pict>
+              <v:group w14:anchorId="4715F26F" id="Group 2" o:spid="_x0000_s1027" style="position:absolute;left:0;text-align:left;margin-left:0;margin-top:393.6pt;width:252pt;height:261pt;z-index:251658242;mso-position-horizontal-relative:margin;mso-width-relative:margin;mso-height-relative:margin" coordsize="35699,35731" o:gfxdata="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">
+                <v:shapetype id="_x0000_t75" coordsize="21600,21600" o:spt="75" o:preferrelative="t" path="m@4@5l@4@11@9@11@9@5xe" filled="f" stroked="f">
+                  <v:stroke joinstyle="miter"/>
+                  <v:formulas>
+                    <v:f eqn="if lineDrawn pixelLineWidth 0"/>
+                    <v:f eqn="sum @0 1 0"/>
+                    <v:f eqn="sum 0 0 @1"/>
+                    <v:f eqn="prod @2 1 2"/>
+                    <v:f eqn="prod @3 21600 pixelWidth"/>
+                    <v:f eqn="prod @3 21600 pixelHeight"/>
+                    <v:f eqn="sum @0 0 1"/>
+                    <v:f eqn="prod @6 1 2"/>
+                    <v:f eqn="prod @7 21600 pixelWidth"/>
+                    <v:f eqn="sum @8 21600 0"/>
+                    <v:f eqn="prod @7 21600 pixelHeight"/>
+                    <v:f eqn="sum @10 21600 0"/>
+                  </v:formulas>
+                  <v:path o:extrusionok="f" gradientshapeok="t" o:connecttype="rect"/>
+                  <o:lock v:ext="edit" aspectratio="t"/>
+                </v:shapetype>
+                <v:shape id="Picture 6" o:spid="_x0000_s1028" type="#_x0000_t75" style="position:absolute;width:35699;height:32480;visibility:visible;mso-wrap-style:square" o:gfxdata="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">
+                  <v:imagedata r:id="rId13" o:title="" croptop="2173f" cropbottom="712f" cropleft="2095f" cropright="3262f"/>
+                </v:shape>
+                <v:shape id="Text Box 7" o:spid="_x0000_s1029" type="#_x0000_t202" style="position:absolute;top:33064;width:35699;height:2667;visibility:visible;mso-wrap-style:square;v-text-anchor:top" o:gfxdata="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" stroked="f">
+                  <v:textbox inset="0,0,0,0">
+                    <w:txbxContent>
+                      <w:p>
+                        <w:pPr>
+                          <w:pStyle w:val="Caption"/>
+                          <w:jc w:val="center"/>
+                          <w:rPr>
+                            <w:rFonts w:ascii="Times New Roman" w:hAnsi="Times New Roman" w:cs="Times New Roman"/>
+                            <w:noProof/>
+                          </w:rPr>
+                        </w:pPr>
+                        <w:r>
+                          <w:t xml:space="preserve">Figure </w:t>
+                        </w:r>
+                        <w:fldSimple w:instr=" SEQ Figure \* ARABIC ">
+                          <w:r>
+                            <w:rPr>
+                              <w:noProof/>
+                            </w:rPr>
+                            <w:t>2</w:t>
+                          </w:r>
+                        </w:fldSimple>
+                        <w:r>
+                          <w:t xml:space="preserve"> - </w:t>
+                        </w:r>
+                        <w:r>
+                          <w:t>Architecture Diagram</w:t>
+                        </w:r>
+                      </w:p>
+                    </w:txbxContent>
+                  </v:textbox>
+                </v:shape>
+                <w10:wrap type="topAndBottom" anchorx="margin"/>
+              </v:group>
+            </w:pict>
+          </mc:Fallback>
+        </mc:AlternateContent>
+      </w:r>
+      <w:r>
+        <w:rPr>
+          <w:noProof/>
+        </w:rPr>
         <mc:AlternateContent>
           <mc:Choice Requires="wps">
             <w:drawing>
-              <wp:anchor distT="0" distB="0" distL="114300" distR="114300" simplePos="0" relativeHeight="251657728" behindDoc="1" locked="0" layoutInCell="1" allowOverlap="1" wp14:anchorId="5C92D7E1" wp14:editId="0870ABC2">
+              <wp:anchor distT="0" distB="0" distL="114300" distR="114300" simplePos="0" relativeHeight="251658240" behindDoc="1" locked="0" layoutInCell="1" allowOverlap="1" wp14:anchorId="5C92D7E1" wp14:editId="0870ABC2">
                 <wp:simplePos x="0" y="0"/>
                 <wp:positionH relativeFrom="margin">
                   <wp:align>left</wp:align>
@@ -1581,11 +2458,7 @@
           </mc:Choice>
           <mc:Fallback>
             <w:pict>
-              <v:shapetype w14:anchorId="5C92D7E1" id="_x0000_t202" coordsize="21600,21600" o:spt="202" path="m,l,21600r21600,l21600,xe">
-                <v:stroke joinstyle="miter"/>
-                <v:path gradientshapeok="t" o:connecttype="rect"/>
-              </v:shapetype>
-              <v:shape id="Text Box 8" o:spid="_x0000_s1026" type="#_x0000_t202" style="position:absolute;left:0;text-align:left;margin-left:0;margin-top:19.8pt;width:252pt;height:90pt;z-index:-251658752;visibility:visible;mso-wrap-style:square;mso-width-percent:0;mso-height-percent:0;mso-wrap-distance-left:9pt;mso-wrap-distance-top:0;mso-wrap-distance-right:9pt;mso-wrap-distance-bottom:0;mso-position-horizontal:left;mso-position-horizontal-relative:margin;mso-position-vertical:absolute;mso-position-vertical-relative:text;mso-width-percent:0;mso-height-percent:0;mso-width-relative:page;mso-height-relative:page;v-text-anchor:top" o:gfxdata="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">
+              <v:shape w14:anchorId="5C92D7E1" id="Text Box 8" o:spid="_x0000_s1030" type="#_x0000_t202" style="position:absolute;left:0;text-align:left;margin-left:0;margin-top:19.8pt;width:252pt;height:90pt;z-index:-251658240;visibility:visible;mso-wrap-style:square;mso-width-percent:0;mso-height-percent:0;mso-wrap-distance-left:9pt;mso-wrap-distance-top:0;mso-wrap-distance-right:9pt;mso-wrap-distance-bottom:0;mso-position-horizontal:left;mso-position-horizontal-relative:margin;mso-position-vertical:absolute;mso-position-vertical-relative:text;mso-width-percent:0;mso-height-percent:0;mso-width-relative:page;mso-height-relative:page;v-text-anchor:top" o:gfxdata="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">
                 <v:textbox>
                   <w:txbxContent>
                     <w:p>
@@ -1625,7 +2498,7 @@
 </file>
 
 <file path=word/endnotes.xml><?xml version="1.0" encoding="utf-8"?>
-<w:endnotes xmlns:wpc="http://schemas.microsoft.com/office/word/2010/wordprocessingCanvas" xmlns:cx="http://schemas.microsoft.com/office/drawing/2014/chartex" xmlns:cx1="http://schemas.microsoft.com/office/drawing/2015/9/8/chartex" xmlns:cx2="http://schemas.microsoft.com/office/drawing/2015/10/21/chartex" xmlns:cx3="http://schemas.microsoft.com/office/drawing/2016/5/9/chartex" xmlns:cx4="http://schemas.microsoft.com/office/drawing/2016/5/10/chartex" xmlns:cx5="http://schemas.microsoft.com/office/drawing/2016/5/11/chartex" xmlns:cx6="http://schemas.microsoft.com/office/drawing/2016/5/12/chartex" xmlns:cx7="http://schemas.microsoft.com/office/drawing/2016/5/13/chartex" xmlns:cx8="http://schemas.microsoft.com/office/drawing/2016/5/14/chartex" xmlns:mc="http://schemas.openxmlformats.org/markup-compatibility/2006" xmlns:aink="http://schemas.microsoft.com/office/drawing/2016/ink" xmlns:am3d="http://schemas.microsoft.com/office/drawing/2017/model3d" xmlns:o="urn:schemas-microsoft-com:office:office" xmlns:r="http://schemas.openxmlformats.org/officeDocument/2006/relationships" xmlns:m="http://schemas.openxmlformats.org/officeDocument/2006/math" xmlns:v="urn:schemas-microsoft-com:vml" xmlns:wp14="http://schemas.microsoft.com/office/word/2010/wordprocessingDrawing" xmlns:wp="http://schemas.openxmlformats.org/drawingml/2006/wordprocessingDrawing" xmlns:w10="urn:schemas-microsoft-com:office:word" xmlns:w="http://schemas.openxmlformats.org/wordprocessingml/2006/main" xmlns:w14="http://schemas.microsoft.com/office/word/2010/wordml" xmlns:w15="http://schemas.microsoft.com/office/word/2012/wordml" xmlns:w16cid="http://schemas.microsoft.com/office/word/2016/wordml/cid" xmlns:w16se="http://schemas.microsoft.com/office/word/2015/wordml/symex" xmlns:wpg="http://schemas.microsoft.com/office/word/2010/wordprocessingGroup" xmlns:wpi="http://schemas.microsoft.com/office/word/2010/wordprocessingInk" xmlns:wne="http://schemas.microsoft.com/office/word/2006/wordml" xmlns:wps="http://schemas.microsoft.com/office/word/2010/wordprocessingShape" mc:Ignorable="w14 w15 w16se w16cid wp14">
+<w:endnotes xmlns:wpc="http://schemas.microsoft.com/office/word/2010/wordprocessingCanvas" xmlns:cx="http://schemas.microsoft.com/office/drawing/2014/chartex" xmlns:cx1="http://schemas.microsoft.com/office/drawing/2015/9/8/chartex" xmlns:cx2="http://schemas.microsoft.com/office/drawing/2015/10/21/chartex" xmlns:cx3="http://schemas.microsoft.com/office/drawing/2016/5/9/chartex" xmlns:cx4="http://schemas.microsoft.com/office/drawing/2016/5/10/chartex" xmlns:cx5="http://schemas.microsoft.com/office/drawing/2016/5/11/chartex" xmlns:cx6="http://schemas.microsoft.com/office/drawing/2016/5/12/chartex" xmlns:cx7="http://schemas.microsoft.com/office/drawing/2016/5/13/chartex" xmlns:cx8="http://schemas.microsoft.com/office/drawing/2016/5/14/chartex" xmlns:mc="http://schemas.openxmlformats.org/markup-compatibility/2006" xmlns:aink="http://schemas.microsoft.com/office/drawing/2016/ink" xmlns:am3d="http://schemas.microsoft.com/office/drawing/2017/model3d" xmlns:o="urn:schemas-microsoft-com:office:office" xmlns:r="http://schemas.openxmlformats.org/officeDocument/2006/relationships" xmlns:m="http://schemas.openxmlformats.org/officeDocument/2006/math" xmlns:v="urn:schemas-microsoft-com:vml" xmlns:wp14="http://schemas.microsoft.com/office/word/2010/wordprocessingDrawing" xmlns:wp="http://schemas.openxmlformats.org/drawingml/2006/wordprocessingDrawing" xmlns:w10="urn:schemas-microsoft-com:office:word" xmlns:w="http://schemas.openxmlformats.org/wordprocessingml/2006/main" xmlns:w14="http://schemas.microsoft.com/office/word/2010/wordml" xmlns:w15="http://schemas.microsoft.com/office/word/2012/wordml" xmlns:w16cex="http://schemas.microsoft.com/office/word/2018/wordml/cex" xmlns:w16cid="http://schemas.microsoft.com/office/word/2016/wordml/cid" xmlns:w16="http://schemas.microsoft.com/office/word/2018/wordml" xmlns:w16se="http://schemas.microsoft.com/office/word/2015/wordml/symex" xmlns:wpg="http://schemas.microsoft.com/office/word/2010/wordprocessingGroup" xmlns:wpi="http://schemas.microsoft.com/office/word/2010/wordprocessingInk" xmlns:wne="http://schemas.microsoft.com/office/word/2006/wordml" xmlns:wps="http://schemas.microsoft.com/office/word/2010/wordprocessingShape" mc:Ignorable="w14 w15 w16se w16cid w16 w16cex wp14">
   <w:endnote w:type="separator" w:id="-1">
     <w:p>
       <w:r>
@@ -1639,12 +2512,15 @@
         <w:continuationSeparator/>
       </w:r>
     </w:p>
+  </w:endnote>
+  <w:endnote w:type="continuationNotice" w:id="1">
+    <w:p/>
   </w:endnote>
 </w:endnotes>
 </file>
 
 <file path=word/footer1.xml><?xml version="1.0" encoding="utf-8"?>
-<w:ftr xmlns:wpc="http://schemas.microsoft.com/office/word/2010/wordprocessingCanvas" xmlns:cx="http://schemas.microsoft.com/office/drawing/2014/chartex" xmlns:cx1="http://schemas.microsoft.com/office/drawing/2015/9/8/chartex" xmlns:cx2="http://schemas.microsoft.com/office/drawing/2015/10/21/chartex" xmlns:cx3="http://schemas.microsoft.com/office/drawing/2016/5/9/chartex" xmlns:cx4="http://schemas.microsoft.com/office/drawing/2016/5/10/chartex" xmlns:cx5="http://schemas.microsoft.com/office/drawing/2016/5/11/chartex" xmlns:cx6="http://schemas.microsoft.com/office/drawing/2016/5/12/chartex" xmlns:cx7="http://schemas.microsoft.com/office/drawing/2016/5/13/chartex" xmlns:cx8="http://schemas.microsoft.com/office/drawing/2016/5/14/chartex" xmlns:mc="http://schemas.openxmlformats.org/markup-compatibility/2006" xmlns:aink="http://schemas.microsoft.com/office/drawing/2016/ink" xmlns:am3d="http://schemas.microsoft.com/office/drawing/2017/model3d" xmlns:o="urn:schemas-microsoft-com:office:office" xmlns:r="http://schemas.openxmlformats.org/officeDocument/2006/relationships" xmlns:m="http://schemas.openxmlformats.org/officeDocument/2006/math" xmlns:v="urn:schemas-microsoft-com:vml" xmlns:wp14="http://schemas.microsoft.com/office/word/2010/wordprocessingDrawing" xmlns:wp="http://schemas.openxmlformats.org/drawingml/2006/wordprocessingDrawing" xmlns:w10="urn:schemas-microsoft-com:office:word" xmlns:w="http://schemas.openxmlformats.org/wordprocessingml/2006/main" xmlns:w14="http://schemas.microsoft.com/office/word/2010/wordml" xmlns:w15="http://schemas.microsoft.com/office/word/2012/wordml" xmlns:w16cid="http://schemas.microsoft.com/office/word/2016/wordml/cid" xmlns:w16se="http://schemas.microsoft.com/office/word/2015/wordml/symex" xmlns:wpg="http://schemas.microsoft.com/office/word/2010/wordprocessingGroup" xmlns:wpi="http://schemas.microsoft.com/office/word/2010/wordprocessingInk" xmlns:wne="http://schemas.microsoft.com/office/word/2006/wordml" xmlns:wps="http://schemas.microsoft.com/office/word/2010/wordprocessingShape" mc:Ignorable="w14 w15 w16se w16cid wp14">
+<w:ftr xmlns:wpc="http://schemas.microsoft.com/office/word/2010/wordprocessingCanvas" xmlns:cx="http://schemas.microsoft.com/office/drawing/2014/chartex" xmlns:cx1="http://schemas.microsoft.com/office/drawing/2015/9/8/chartex" xmlns:cx2="http://schemas.microsoft.com/office/drawing/2015/10/21/chartex" xmlns:cx3="http://schemas.microsoft.com/office/drawing/2016/5/9/chartex" xmlns:cx4="http://schemas.microsoft.com/office/drawing/2016/5/10/chartex" xmlns:cx5="http://schemas.microsoft.com/office/drawing/2016/5/11/chartex" xmlns:cx6="http://schemas.microsoft.com/office/drawing/2016/5/12/chartex" xmlns:cx7="http://schemas.microsoft.com/office/drawing/2016/5/13/chartex" xmlns:cx8="http://schemas.microsoft.com/office/drawing/2016/5/14/chartex" xmlns:mc="http://schemas.openxmlformats.org/markup-compatibility/2006" xmlns:aink="http://schemas.microsoft.com/office/drawing/2016/ink" xmlns:am3d="http://schemas.microsoft.com/office/drawing/2017/model3d" xmlns:o="urn:schemas-microsoft-com:office:office" xmlns:r="http://schemas.openxmlformats.org/officeDocument/2006/relationships" xmlns:m="http://schemas.openxmlformats.org/officeDocument/2006/math" xmlns:v="urn:schemas-microsoft-com:vml" xmlns:wp14="http://schemas.microsoft.com/office/word/2010/wordprocessingDrawing" xmlns:wp="http://schemas.openxmlformats.org/drawingml/2006/wordprocessingDrawing" xmlns:w10="urn:schemas-microsoft-com:office:word" xmlns:w="http://schemas.openxmlformats.org/wordprocessingml/2006/main" xmlns:w14="http://schemas.microsoft.com/office/word/2010/wordml" xmlns:w15="http://schemas.microsoft.com/office/word/2012/wordml" xmlns:w16cex="http://schemas.microsoft.com/office/word/2018/wordml/cex" xmlns:w16cid="http://schemas.microsoft.com/office/word/2016/wordml/cid" xmlns:w16="http://schemas.microsoft.com/office/word/2018/wordml" xmlns:w16se="http://schemas.microsoft.com/office/word/2015/wordml/symex" xmlns:wpg="http://schemas.microsoft.com/office/word/2010/wordprocessingGroup" xmlns:wpi="http://schemas.microsoft.com/office/word/2010/wordprocessingInk" xmlns:wne="http://schemas.microsoft.com/office/word/2006/wordml" xmlns:wps="http://schemas.microsoft.com/office/word/2010/wordprocessingShape" mc:Ignorable="w14 w15 w16se w16cid w16 w16cex wp14">
   <w:p>
     <w:pPr>
       <w:pStyle w:val="Footer"/>
@@ -1654,19 +2530,12 @@
         <w:szCs w:val="16"/>
       </w:rPr>
     </w:pPr>
-    <w:r>
-      <w:rPr>
-        <w:sz w:val="16"/>
-        <w:szCs w:val="16"/>
-      </w:rPr>
-      <w:t>XXX-X-XXXX-XXXX-X/XX/$XX.00 ©20XX IEEE</w:t>
-    </w:r>
   </w:p>
 </w:ftr>
 </file>
 
 <file path=word/footnotes.xml><?xml version="1.0" encoding="utf-8"?>
-<w:footnotes xmlns:wpc="http://schemas.microsoft.com/office/word/2010/wordprocessingCanvas" xmlns:cx="http://schemas.microsoft.com/office/drawing/2014/chartex" xmlns:cx1="http://schemas.microsoft.com/office/drawing/2015/9/8/chartex" xmlns:cx2="http://schemas.microsoft.com/office/drawing/2015/10/21/chartex" xmlns:cx3="http://schemas.microsoft.com/office/drawing/2016/5/9/chartex" xmlns:cx4="http://schemas.microsoft.com/office/drawing/2016/5/10/chartex" xmlns:cx5="http://schemas.microsoft.com/office/drawing/2016/5/11/chartex" xmlns:cx6="http://schemas.microsoft.com/office/drawing/2016/5/12/chartex" xmlns:cx7="http://schemas.microsoft.com/office/drawing/2016/5/13/chartex" xmlns:cx8="http://schemas.microsoft.com/office/drawing/2016/5/14/chartex" xmlns:mc="http://schemas.openxmlformats.org/markup-compatibility/2006" xmlns:aink="http://schemas.microsoft.com/office/drawing/2016/ink" xmlns:am3d="http://schemas.microsoft.com/office/drawing/2017/model3d" xmlns:o="urn:schemas-microsoft-com:office:office" xmlns:r="http://schemas.openxmlformats.org/officeDocument/2006/relationships" xmlns:m="http://schemas.openxmlformats.org/officeDocument/2006/math" xmlns:v="urn:schemas-microsoft-com:vml" xmlns:wp14="http://schemas.microsoft.com/office/word/2010/wordprocessingDrawing" xmlns:wp="http://schemas.openxmlformats.org/drawingml/2006/wordprocessingDrawing" xmlns:w10="urn:schemas-microsoft-com:office:word" xmlns:w="http://schemas.openxmlformats.org/wordprocessingml/2006/main" xmlns:w14="http://schemas.microsoft.com/office/word/2010/wordml" xmlns:w15="http://schemas.microsoft.com/office/word/2012/wordml" xmlns:w16cid="http://schemas.microsoft.com/office/word/2016/wordml/cid" xmlns:w16se="http://schemas.microsoft.com/office/word/2015/wordml/symex" xmlns:wpg="http://schemas.microsoft.com/office/word/2010/wordprocessingGroup" xmlns:wpi="http://schemas.microsoft.com/office/word/2010/wordprocessingInk" xmlns:wne="http://schemas.microsoft.com/office/word/2006/wordml" xmlns:wps="http://schemas.microsoft.com/office/word/2010/wordprocessingShape" mc:Ignorable="w14 w15 w16se w16cid wp14">
+<w:footnotes xmlns:wpc="http://schemas.microsoft.com/office/word/2010/wordprocessingCanvas" xmlns:cx="http://schemas.microsoft.com/office/drawing/2014/chartex" xmlns:cx1="http://schemas.microsoft.com/office/drawing/2015/9/8/chartex" xmlns:cx2="http://schemas.microsoft.com/office/drawing/2015/10/21/chartex" xmlns:cx3="http://schemas.microsoft.com/office/drawing/2016/5/9/chartex" xmlns:cx4="http://schemas.microsoft.com/office/drawing/2016/5/10/chartex" xmlns:cx5="http://schemas.microsoft.com/office/drawing/2016/5/11/chartex" xmlns:cx6="http://schemas.microsoft.com/office/drawing/2016/5/12/chartex" xmlns:cx7="http://schemas.microsoft.com/office/drawing/2016/5/13/chartex" xmlns:cx8="http://schemas.microsoft.com/office/drawing/2016/5/14/chartex" xmlns:mc="http://schemas.openxmlformats.org/markup-compatibility/2006" xmlns:aink="http://schemas.microsoft.com/office/drawing/2016/ink" xmlns:am3d="http://schemas.microsoft.com/office/drawing/2017/model3d" xmlns:o="urn:schemas-microsoft-com:office:office" xmlns:r="http://schemas.openxmlformats.org/officeDocument/2006/relationships" xmlns:m="http://schemas.openxmlformats.org/officeDocument/2006/math" xmlns:v="urn:schemas-microsoft-com:vml" xmlns:wp14="http://schemas.microsoft.com/office/word/2010/wordprocessingDrawing" xmlns:wp="http://schemas.openxmlformats.org/drawingml/2006/wordprocessingDrawing" xmlns:w10="urn:schemas-microsoft-com:office:word" xmlns:w="http://schemas.openxmlformats.org/wordprocessingml/2006/main" xmlns:w14="http://schemas.microsoft.com/office/word/2010/wordml" xmlns:w15="http://schemas.microsoft.com/office/word/2012/wordml" xmlns:w16cex="http://schemas.microsoft.com/office/word/2018/wordml/cex" xmlns:w16cid="http://schemas.microsoft.com/office/word/2016/wordml/cid" xmlns:w16="http://schemas.microsoft.com/office/word/2018/wordml" xmlns:w16se="http://schemas.microsoft.com/office/word/2015/wordml/symex" xmlns:wpg="http://schemas.microsoft.com/office/word/2010/wordprocessingGroup" xmlns:wpi="http://schemas.microsoft.com/office/word/2010/wordprocessingInk" xmlns:wne="http://schemas.microsoft.com/office/word/2006/wordml" xmlns:wps="http://schemas.microsoft.com/office/word/2010/wordprocessingShape" mc:Ignorable="w14 w15 w16se w16cid w16 w16cex wp14">
   <w:footnote w:type="separator" w:id="-1">
     <w:p>
       <w:r>
@@ -1680,12 +2549,15 @@
         <w:continuationSeparator/>
       </w:r>
     </w:p>
+  </w:footnote>
+  <w:footnote w:type="continuationNotice" w:id="1">
+    <w:p/>
   </w:footnote>
 </w:footnotes>
 </file>
 
 <file path=word/numbering.xml><?xml version="1.0" encoding="utf-8"?>
-<w:numbering xmlns:wpc="http://schemas.microsoft.com/office/word/2010/wordprocessingCanvas" xmlns:cx="http://schemas.microsoft.com/office/drawing/2014/chartex" xmlns:cx1="http://schemas.microsoft.com/office/drawing/2015/9/8/chartex" xmlns:cx2="http://schemas.microsoft.com/office/drawing/2015/10/21/chartex" xmlns:cx3="http://schemas.microsoft.com/office/drawing/2016/5/9/chartex" xmlns:cx4="http://schemas.microsoft.com/office/drawing/2016/5/10/chartex" xmlns:cx5="http://schemas.microsoft.com/office/drawing/2016/5/11/chartex" xmlns:cx6="http://schemas.microsoft.com/office/drawing/2016/5/12/chartex" xmlns:cx7="http://schemas.microsoft.com/office/drawing/2016/5/13/chartex" xmlns:cx8="http://schemas.microsoft.com/office/drawing/2016/5/14/chartex" xmlns:mc="http://schemas.openxmlformats.org/markup-compatibility/2006" xmlns:aink="http://schemas.microsoft.com/office/drawing/2016/ink" xmlns:am3d="http://schemas.microsoft.com/office/drawing/2017/model3d" xmlns:o="urn:schemas-microsoft-com:office:office" xmlns:r="http://schemas.openxmlformats.org/officeDocument/2006/relationships" xmlns:m="http://schemas.openxmlformats.org/officeDocument/2006/math" xmlns:v="urn:schemas-microsoft-com:vml" xmlns:wp14="http://schemas.microsoft.com/office/word/2010/wordprocessingDrawing" xmlns:wp="http://schemas.openxmlformats.org/drawingml/2006/wordprocessingDrawing" xmlns:w10="urn:schemas-microsoft-com:office:word" xmlns:w="http://schemas.openxmlformats.org/wordprocessingml/2006/main" xmlns:w14="http://schemas.microsoft.com/office/word/2010/wordml" xmlns:w15="http://schemas.microsoft.com/office/word/2012/wordml" xmlns:w16cid="http://schemas.microsoft.com/office/word/2016/wordml/cid" xmlns:w16se="http://schemas.microsoft.com/office/word/2015/wordml/symex" xmlns:wpg="http://schemas.microsoft.com/office/word/2010/wordprocessingGroup" xmlns:wpi="http://schemas.microsoft.com/office/word/2010/wordprocessingInk" xmlns:wne="http://schemas.microsoft.com/office/word/2006/wordml" xmlns:wps="http://schemas.microsoft.com/office/word/2010/wordprocessingShape" mc:Ignorable="w14 w15 w16se w16cid wp14">
+<w:numbering xmlns:wpc="http://schemas.microsoft.com/office/word/2010/wordprocessingCanvas" xmlns:cx="http://schemas.microsoft.com/office/drawing/2014/chartex" xmlns:cx1="http://schemas.microsoft.com/office/drawing/2015/9/8/chartex" xmlns:cx2="http://schemas.microsoft.com/office/drawing/2015/10/21/chartex" xmlns:cx3="http://schemas.microsoft.com/office/drawing/2016/5/9/chartex" xmlns:cx4="http://schemas.microsoft.com/office/drawing/2016/5/10/chartex" xmlns:cx5="http://schemas.microsoft.com/office/drawing/2016/5/11/chartex" xmlns:cx6="http://schemas.microsoft.com/office/drawing/2016/5/12/chartex" xmlns:cx7="http://schemas.microsoft.com/office/drawing/2016/5/13/chartex" xmlns:cx8="http://schemas.microsoft.com/office/drawing/2016/5/14/chartex" xmlns:mc="http://schemas.openxmlformats.org/markup-compatibility/2006" xmlns:aink="http://schemas.microsoft.com/office/drawing/2016/ink" xmlns:am3d="http://schemas.microsoft.com/office/drawing/2017/model3d" xmlns:o="urn:schemas-microsoft-com:office:office" xmlns:r="http://schemas.openxmlformats.org/officeDocument/2006/relationships" xmlns:m="http://schemas.openxmlformats.org/officeDocument/2006/math" xmlns:v="urn:schemas-microsoft-com:vml" xmlns:wp14="http://schemas.microsoft.com/office/word/2010/wordprocessingDrawing" xmlns:wp="http://schemas.openxmlformats.org/drawingml/2006/wordprocessingDrawing" xmlns:w10="urn:schemas-microsoft-com:office:word" xmlns:w="http://schemas.openxmlformats.org/wordprocessingml/2006/main" xmlns:w14="http://schemas.microsoft.com/office/word/2010/wordml" xmlns:w15="http://schemas.microsoft.com/office/word/2012/wordml" xmlns:w16cex="http://schemas.microsoft.com/office/word/2018/wordml/cex" xmlns:w16cid="http://schemas.microsoft.com/office/word/2016/wordml/cid" xmlns:w16="http://schemas.microsoft.com/office/word/2018/wordml" xmlns:w16se="http://schemas.microsoft.com/office/word/2015/wordml/symex" xmlns:wpg="http://schemas.microsoft.com/office/word/2010/wordprocessingGroup" xmlns:wpi="http://schemas.microsoft.com/office/word/2010/wordprocessingInk" xmlns:wne="http://schemas.microsoft.com/office/word/2006/wordml" xmlns:wps="http://schemas.microsoft.com/office/word/2010/wordprocessingShape" mc:Ignorable="w14 w15 w16se w16cid w16 w16cex wp14">
   <w:abstractNum w:abstractNumId="0" w15:restartNumberingAfterBreak="0">
     <w:nsid w:val="FFFFFF1D"/>
     <w:multiLevelType w:val="multilevel"/>
@@ -3153,7 +4025,7 @@
 </file>
 
 <file path=word/styles.xml><?xml version="1.0" encoding="utf-8"?>
-<w:styles xmlns:mc="http://schemas.openxmlformats.org/markup-compatibility/2006" xmlns:r="http://schemas.openxmlformats.org/officeDocument/2006/relationships" xmlns:w="http://schemas.openxmlformats.org/wordprocessingml/2006/main" xmlns:w14="http://schemas.microsoft.com/office/word/2010/wordml" xmlns:w15="http://schemas.microsoft.com/office/word/2012/wordml" xmlns:w16cid="http://schemas.microsoft.com/office/word/2016/wordml/cid" xmlns:w16se="http://schemas.microsoft.com/office/word/2015/wordml/symex" mc:Ignorable="w14 w15 w16se w16cid">
+<w:styles xmlns:mc="http://schemas.openxmlformats.org/markup-compatibility/2006" xmlns:r="http://schemas.openxmlformats.org/officeDocument/2006/relationships" xmlns:w="http://schemas.openxmlformats.org/wordprocessingml/2006/main" xmlns:w14="http://schemas.microsoft.com/office/word/2010/wordml" xmlns:w15="http://schemas.microsoft.com/office/word/2012/wordml" xmlns:w16cex="http://schemas.microsoft.com/office/word/2018/wordml/cex" xmlns:w16cid="http://schemas.microsoft.com/office/word/2016/wordml/cid" xmlns:w16="http://schemas.microsoft.com/office/word/2018/wordml" xmlns:w16se="http://schemas.microsoft.com/office/word/2015/wordml/symex" mc:Ignorable="w14 w15 w16se w16cid w16 w16cex">
   <w:docDefaults>
     <w:rPrDefault>
       <w:rPr>
@@ -3163,7 +4035,7 @@
     </w:rPrDefault>
     <w:pPrDefault/>
   </w:docDefaults>
-  <w:latentStyles w:defLockedState="0" w:defUIPriority="0" w:defSemiHidden="0" w:defUnhideWhenUsed="0" w:defQFormat="0" w:count="377">
+  <w:latentStyles w:defLockedState="0" w:defUIPriority="0" w:defSemiHidden="0" w:defUnhideWhenUsed="0" w:defQFormat="0" w:count="376">
     <w:lsdException w:name="Normal" w:qFormat="1"/>
     <w:lsdException w:name="heading 1" w:qFormat="1"/>
     <w:lsdException w:name="heading 2" w:qFormat="1"/>
@@ -3174,15 +4046,16 @@
     <w:lsdException w:name="heading 7" w:semiHidden="1" w:unhideWhenUsed="1" w:qFormat="1"/>
     <w:lsdException w:name="heading 8" w:semiHidden="1" w:unhideWhenUsed="1" w:qFormat="1"/>
     <w:lsdException w:name="heading 9" w:semiHidden="1" w:unhideWhenUsed="1" w:qFormat="1"/>
-    <w:lsdException w:name="caption" w:semiHidden="1" w:unhideWhenUsed="1" w:qFormat="1"/>
+    <w:lsdException w:name="caption" w:semiHidden="1" w:uiPriority="35" w:unhideWhenUsed="1" w:qFormat="1"/>
     <w:lsdException w:name="Title" w:qFormat="1"/>
+    <w:lsdException w:name="Default Paragraph Font" w:uiPriority="1"/>
     <w:lsdException w:name="Subtitle" w:qFormat="1"/>
     <w:lsdException w:name="Strong" w:qFormat="1"/>
     <w:lsdException w:name="Emphasis" w:qFormat="1"/>
     <w:lsdException w:name="HTML Definition" w:semiHidden="1" w:unhideWhenUsed="1"/>
     <w:lsdException w:name="Normal Table" w:semiHidden="1" w:unhideWhenUsed="1"/>
     <w:lsdException w:name="annotation subject" w:semiHidden="1" w:unhideWhenUsed="1"/>
-    <w:lsdException w:name="No List" w:semiHidden="1" w:unhideWhenUsed="1"/>
+    <w:lsdException w:name="No List" w:semiHidden="1" w:uiPriority="99" w:unhideWhenUsed="1"/>
     <w:lsdException w:name="Outline List 1" w:semiHidden="1" w:unhideWhenUsed="1"/>
     <w:lsdException w:name="Outline List 2" w:semiHidden="1" w:unhideWhenUsed="1"/>
     <w:lsdException w:name="Outline List 3" w:semiHidden="1" w:unhideWhenUsed="1"/>
@@ -3450,7 +4323,6 @@
     <w:lsdException w:name="Hashtag" w:semiHidden="1" w:uiPriority="99" w:unhideWhenUsed="1"/>
     <w:lsdException w:name="Unresolved Mention" w:semiHidden="1" w:uiPriority="99" w:unhideWhenUsed="1"/>
     <w:lsdException w:name="Smart Link" w:semiHidden="1" w:uiPriority="99" w:unhideWhenUsed="1"/>
-    <w:lsdException w:name="Smart Link Error" w:semiHidden="1" w:uiPriority="99" w:unhideWhenUsed="1"/>
   </w:latentStyles>
   <w:style w:type="paragraph" w:default="1" w:styleId="Normal">
     <w:name w:val="Normal"/>
@@ -3893,6 +4765,48 @@
     <w:link w:val="Footer"/>
     <w:rsid w:val="001A3B3D"/>
   </w:style>
+  <w:style w:type="character" w:styleId="Hyperlink">
+    <w:name w:val="Hyperlink"/>
+    <w:basedOn w:val="DefaultParagraphFont"/>
+    <w:rsid w:val="00EF1324"/>
+    <w:rPr>
+      <w:color w:val="0563C1" w:themeColor="hyperlink"/>
+      <w:u w:val="single"/>
+    </w:rPr>
+  </w:style>
+  <w:style w:type="character" w:styleId="UnresolvedMention">
+    <w:name w:val="Unresolved Mention"/>
+    <w:basedOn w:val="DefaultParagraphFont"/>
+    <w:uiPriority w:val="99"/>
+    <w:semiHidden/>
+    <w:unhideWhenUsed/>
+    <w:rsid w:val="00EF1324"/>
+    <w:rPr>
+      <w:color w:val="605E5C"/>
+      <w:shd w:val="clear" w:color="auto" w:fill="E1DFDD"/>
+    </w:rPr>
+  </w:style>
+  <w:style w:type="paragraph" w:styleId="Caption">
+    <w:name w:val="caption"/>
+    <w:basedOn w:val="Normal"/>
+    <w:next w:val="Normal"/>
+    <w:uiPriority w:val="35"/>
+    <w:unhideWhenUsed/>
+    <w:qFormat/>
+    <w:rsid w:val="00E67421"/>
+    <w:pPr>
+      <w:spacing w:after="200"/>
+      <w:jc w:val="left"/>
+    </w:pPr>
+    <w:rPr>
+      <w:rFonts w:asciiTheme="minorHAnsi" w:eastAsiaTheme="minorHAnsi" w:hAnsiTheme="minorHAnsi" w:cstheme="minorBidi"/>
+      <w:i/>
+      <w:iCs/>
+      <w:color w:val="44546A" w:themeColor="text2"/>
+      <w:sz w:val="18"/>
+      <w:szCs w:val="18"/>
+    </w:rPr>
+  </w:style>
 </w:styles>
 </file>
 
@@ -4162,7 +5076,7 @@
 </file>
 
 <file path=customXml/itemProps1.xml><?xml version="1.0" encoding="utf-8"?>
-<ds:datastoreItem xmlns:ds="http://schemas.openxmlformats.org/officeDocument/2006/customXml" ds:itemID="{DBC54FF2-0610-4C6B-849E-BF4C6942386B}">
+<ds:datastoreItem xmlns:ds="http://schemas.openxmlformats.org/officeDocument/2006/customXml" ds:itemID="{EDC5E0CB-6621-4184-A494-894E1CFED3F9}">
   <ds:schemaRefs>
     <ds:schemaRef ds:uri="http://schemas.openxmlformats.org/officeDocument/2006/bibliography"/>
   </ds:schemaRefs>

</xml_diff>